<commit_message>
Added links to the projects
</commit_message>
<xml_diff>
--- a/BenFlynnUpdatedResume.docx
+++ b/BenFlynnUpdatedResume.docx
@@ -165,8 +165,19 @@
           <w:sz w:val="18"/>
           <w:szCs w:val="18"/>
         </w:rPr>
-        <w:t>linkedin.com/in/bflynnigan</w:t>
+        <w:t>linkedin.com/in/</w:t>
       </w:r>
+      <w:proofErr w:type="spellStart"/>
+      <w:r>
+        <w:rPr>
+          <w:rStyle w:val="Hyperlink"/>
+          <w:color w:val="000000" w:themeColor="text1"/>
+          <w:sz w:val="18"/>
+          <w:szCs w:val="18"/>
+        </w:rPr>
+        <w:t>bflynnigan</w:t>
+      </w:r>
+      <w:proofErr w:type="spellEnd"/>
       <w:r>
         <w:rPr>
           <w:color w:val="404040" w:themeColor="text1" w:themeTint="BF"/>
@@ -332,7 +343,15 @@
               </w:numPr>
             </w:pPr>
             <w:r>
-              <w:t xml:space="preserve">Natural leader, takes the initiative and comfortably works with others. With extensive experience working in project based teams to accomplish a goal. </w:t>
+              <w:t xml:space="preserve">Natural leader, takes the initiative and comfortably works with others. With extensive experience working in </w:t>
+            </w:r>
+            <w:proofErr w:type="gramStart"/>
+            <w:r>
+              <w:t>project based</w:t>
+            </w:r>
+            <w:proofErr w:type="gramEnd"/>
+            <w:r>
+              <w:t xml:space="preserve"> teams to accomplish a goal. </w:t>
             </w:r>
           </w:p>
           <w:p>
@@ -528,14 +547,12 @@
             <w:pPr>
               <w:pStyle w:val="BodyParagraph"/>
             </w:pPr>
-            <w:bookmarkStart w:id="0" w:name="_GoBack"/>
             <w:r>
               <w:t>MS SQL Server, MySQL</w:t>
             </w:r>
             <w:r>
               <w:t>, MongoDB</w:t>
             </w:r>
-            <w:bookmarkEnd w:id="0"/>
           </w:p>
         </w:tc>
       </w:tr>
@@ -885,7 +902,25 @@
                 <w:color w:val="404040" w:themeColor="text1" w:themeTint="BF"/>
                 <w:sz w:val="18"/>
               </w:rPr>
-              <w:t>Intensive team based business program focusing on international trade and transportation, international marketing and management. Along with other “localized” business needs such as finance, project management, logistics and sales. Included two industry projects.</w:t>
+              <w:t xml:space="preserve">Intensive </w:t>
+            </w:r>
+            <w:proofErr w:type="gramStart"/>
+            <w:r>
+              <w:rPr>
+                <w:i/>
+                <w:color w:val="404040" w:themeColor="text1" w:themeTint="BF"/>
+                <w:sz w:val="18"/>
+              </w:rPr>
+              <w:t>team based</w:t>
+            </w:r>
+            <w:proofErr w:type="gramEnd"/>
+            <w:r>
+              <w:rPr>
+                <w:i/>
+                <w:color w:val="404040" w:themeColor="text1" w:themeTint="BF"/>
+                <w:sz w:val="18"/>
+              </w:rPr>
+              <w:t xml:space="preserve"> business program focusing on international trade and transportation, international marketing and management. Along with other “localized” business needs such as finance, project management, logistics and sales. Included two industry projects.</w:t>
             </w:r>
           </w:p>
         </w:tc>
@@ -985,6 +1020,14 @@
               </w:rPr>
               <w:t>Built a scheduling app meant to facilitate the building, reviewing and changing, the work schedule for a restaurant.</w:t>
             </w:r>
+            <w:r>
+              <w:rPr>
+                <w:b w:val="0"/>
+                <w:sz w:val="18"/>
+                <w:szCs w:val="18"/>
+              </w:rPr>
+              <w:t xml:space="preserve"> Including a REST API with full CRUD.</w:t>
+            </w:r>
           </w:p>
           <w:p>
             <w:pPr>
@@ -1058,22 +1101,25 @@
                 <w:sz w:val="18"/>
                 <w:szCs w:val="18"/>
               </w:rPr>
-              <w:t xml:space="preserve">Project can be reviewed and found at (link </w:t>
+              <w:t>Project can be reviewed and found at</w:t>
             </w:r>
             <w:r>
               <w:rPr>
                 <w:sz w:val="18"/>
                 <w:szCs w:val="18"/>
               </w:rPr>
-              <w:t>cloud foundry</w:t>
-            </w:r>
-            <w:r>
-              <w:rPr>
-                <w:sz w:val="18"/>
-                <w:szCs w:val="18"/>
-              </w:rPr>
-              <w:t xml:space="preserve"> )</w:t>
-            </w:r>
+              <w:t xml:space="preserve">: </w:t>
+            </w:r>
+            <w:hyperlink r:id="rId9" w:history="1">
+              <w:r>
+                <w:rPr>
+                  <w:rStyle w:val="Hyperlink"/>
+                  <w:sz w:val="18"/>
+                  <w:szCs w:val="18"/>
+                </w:rPr>
+                <w:t>https://easyschedulerapp.herokuapp.com/login</w:t>
+              </w:r>
+            </w:hyperlink>
           </w:p>
         </w:tc>
       </w:tr>
@@ -1202,12 +1248,22 @@
               </w:rPr>
               <w:t xml:space="preserve">Project can be reviewed at: </w:t>
             </w:r>
+            <w:hyperlink r:id="rId10" w:history="1">
+              <w:r>
+                <w:rPr>
+                  <w:rStyle w:val="Hyperlink"/>
+                  <w:sz w:val="18"/>
+                  <w:szCs w:val="18"/>
+                </w:rPr>
+                <w:t>http://gifthub.azurewebsites.net/</w:t>
+              </w:r>
+            </w:hyperlink>
             <w:r>
               <w:rPr>
                 <w:sz w:val="18"/>
                 <w:szCs w:val="18"/>
               </w:rPr>
-              <w:t>http://internalproject20171215095546.azurewebsites.net/</w:t>
+              <w:t xml:space="preserve"> </w:t>
             </w:r>
           </w:p>
         </w:tc>
@@ -1313,8 +1369,51 @@
                 <w:sz w:val="18"/>
                 <w:szCs w:val="18"/>
               </w:rPr>
-              <w:t>Project can be found at: (Link Heroku)</w:t>
-            </w:r>
+              <w:t xml:space="preserve">Frontend </w:t>
+            </w:r>
+            <w:r>
+              <w:rPr>
+                <w:sz w:val="18"/>
+                <w:szCs w:val="18"/>
+              </w:rPr>
+              <w:t xml:space="preserve">Project can be found at: </w:t>
+            </w:r>
+            <w:hyperlink r:id="rId11" w:history="1">
+              <w:r>
+                <w:rPr>
+                  <w:rStyle w:val="Hyperlink"/>
+                  <w:sz w:val="18"/>
+                  <w:szCs w:val="18"/>
+                </w:rPr>
+                <w:t>https://bcitmeanstack.herokuapp.com/login</w:t>
+              </w:r>
+            </w:hyperlink>
+            <w:r>
+              <w:rPr>
+                <w:sz w:val="18"/>
+                <w:szCs w:val="18"/>
+              </w:rPr>
+              <w:t xml:space="preserve"> and backend at: </w:t>
+            </w:r>
+            <w:hyperlink r:id="rId12" w:history="1">
+              <w:r>
+                <w:rPr>
+                  <w:rStyle w:val="Hyperlink"/>
+                  <w:sz w:val="18"/>
+                  <w:szCs w:val="18"/>
+                </w:rPr>
+                <w:t>https://protected-springs-25646.herokuapp.com</w:t>
+              </w:r>
+            </w:hyperlink>
+            <w:r>
+              <w:rPr>
+                <w:sz w:val="18"/>
+                <w:szCs w:val="18"/>
+              </w:rPr>
+              <w:t xml:space="preserve"> </w:t>
+            </w:r>
+            <w:bookmarkStart w:id="0" w:name="_GoBack"/>
+            <w:bookmarkEnd w:id="0"/>
           </w:p>
         </w:tc>
       </w:tr>
@@ -1555,7 +1654,23 @@
                 <w:sz w:val="18"/>
                 <w:szCs w:val="18"/>
               </w:rPr>
-              <w:t>Provided and presented a 60 page report detailing our findings.</w:t>
+              <w:t xml:space="preserve">Provided and presented a </w:t>
+            </w:r>
+            <w:proofErr w:type="gramStart"/>
+            <w:r>
+              <w:rPr>
+                <w:sz w:val="18"/>
+                <w:szCs w:val="18"/>
+              </w:rPr>
+              <w:t>60 page</w:t>
+            </w:r>
+            <w:proofErr w:type="gramEnd"/>
+            <w:r>
+              <w:rPr>
+                <w:sz w:val="18"/>
+                <w:szCs w:val="18"/>
+              </w:rPr>
+              <w:t xml:space="preserve"> report detailing our findings.</w:t>
             </w:r>
           </w:p>
           <w:p>
@@ -1897,12 +2012,21 @@
                 <w:sz w:val="22"/>
               </w:rPr>
             </w:pPr>
+            <w:proofErr w:type="spellStart"/>
             <w:r>
               <w:rPr>
                 <w:b/>
                 <w:sz w:val="22"/>
               </w:rPr>
-              <w:t xml:space="preserve">Hy’s </w:t>
+              <w:t>Hy’s</w:t>
+            </w:r>
+            <w:proofErr w:type="spellEnd"/>
+            <w:r>
+              <w:rPr>
+                <w:b/>
+                <w:sz w:val="22"/>
+              </w:rPr>
+              <w:t xml:space="preserve"> </w:t>
             </w:r>
             <w:r>
               <w:rPr>
@@ -2142,7 +2266,15 @@
                     <w:pStyle w:val="BodyParagraph"/>
                   </w:pPr>
                   <w:r>
-                    <w:t>Can beat anyone at Mario Kart Double Dash, Can do a standing backflip</w:t>
+                    <w:t xml:space="preserve">Can beat anyone at Mario Kart Double Dash, </w:t>
+                  </w:r>
+                  <w:proofErr w:type="gramStart"/>
+                  <w:r>
+                    <w:t>Can</w:t>
+                  </w:r>
+                  <w:proofErr w:type="gramEnd"/>
+                  <w:r>
+                    <w:t xml:space="preserve"> do a standing backflip</w:t>
                   </w:r>
                 </w:p>
               </w:tc>
@@ -2218,7 +2350,7 @@
     <w:p/>
     <w:p/>
     <w:sectPr>
-      <w:footerReference w:type="even" r:id="rId9"/>
+      <w:footerReference w:type="even" r:id="rId13"/>
       <w:pgSz w:w="12240" w:h="15840"/>
       <w:pgMar w:top="1008" w:right="1440" w:bottom="1008" w:left="1440" w:header="720" w:footer="720" w:gutter="0"/>
       <w:cols w:space="720"/>
@@ -2306,6 +2438,7 @@
       </w:rPr>
       <w:t xml:space="preserve">  </w:t>
     </w:r>
+    <w:proofErr w:type="gramStart"/>
     <w:r>
       <w:rPr>
         <w:sz w:val="18"/>
@@ -2343,6 +2476,7 @@
       </w:rPr>
       <w:t>|</w:t>
     </w:r>
+    <w:proofErr w:type="gramEnd"/>
     <w:r>
       <w:rPr>
         <w:rStyle w:val="Hyperlink"/>
@@ -2359,12 +2493,21 @@
       </w:rPr>
       <w:t>ca.linkedin.com/</w:t>
     </w:r>
+    <w:proofErr w:type="spellStart"/>
     <w:r>
       <w:rPr>
         <w:color w:val="404040" w:themeColor="text1" w:themeTint="BF"/>
         <w:sz w:val="18"/>
       </w:rPr>
-      <w:t>bflynnigan  |    https://github.com/bennaflynn</w:t>
+      <w:t>bflynnigan</w:t>
+    </w:r>
+    <w:proofErr w:type="spellEnd"/>
+    <w:r>
+      <w:rPr>
+        <w:color w:val="404040" w:themeColor="text1" w:themeTint="BF"/>
+        <w:sz w:val="18"/>
+      </w:rPr>
+      <w:t xml:space="preserve">  |    https://github.com/bennaflynn</w:t>
     </w:r>
   </w:p>
   <w:p>

</xml_diff>

<commit_message>
Fixed the link, so no longer broken
</commit_message>
<xml_diff>
--- a/BenFlynnUpdatedResume.docx
+++ b/BenFlynnUpdatedResume.docx
@@ -553,6 +553,14 @@
             <w:r>
               <w:t>, MongoDB</w:t>
             </w:r>
+            <w:r>
+              <w:t xml:space="preserve">, </w:t>
+            </w:r>
+            <w:proofErr w:type="spellStart"/>
+            <w:r>
+              <w:t>Sqlite</w:t>
+            </w:r>
+            <w:proofErr w:type="spellEnd"/>
           </w:p>
         </w:tc>
       </w:tr>
@@ -1117,8 +1125,10 @@
                   <w:sz w:val="18"/>
                   <w:szCs w:val="18"/>
                 </w:rPr>
-                <w:t>https://easyschedulerapp.herokuapp.com/login</w:t>
+                <w:t>https://easyschedulerapp.herokuapp.com/</w:t>
               </w:r>
+              <w:bookmarkStart w:id="0" w:name="_GoBack"/>
+              <w:bookmarkEnd w:id="0"/>
             </w:hyperlink>
           </w:p>
         </w:tc>
@@ -1412,8 +1422,6 @@
               </w:rPr>
               <w:t xml:space="preserve"> </w:t>
             </w:r>
-            <w:bookmarkStart w:id="0" w:name="_GoBack"/>
-            <w:bookmarkEnd w:id="0"/>
           </w:p>
         </w:tc>
       </w:tr>
@@ -2012,21 +2020,12 @@
                 <w:sz w:val="22"/>
               </w:rPr>
             </w:pPr>
-            <w:proofErr w:type="spellStart"/>
             <w:r>
               <w:rPr>
                 <w:b/>
                 <w:sz w:val="22"/>
               </w:rPr>
-              <w:t>Hy’s</w:t>
-            </w:r>
-            <w:proofErr w:type="spellEnd"/>
-            <w:r>
-              <w:rPr>
-                <w:b/>
-                <w:sz w:val="22"/>
-              </w:rPr>
-              <w:t xml:space="preserve"> </w:t>
+              <w:t xml:space="preserve">Hy’s </w:t>
             </w:r>
             <w:r>
               <w:rPr>

</xml_diff>

<commit_message>
Updated: 6 Jan 2020
</commit_message>
<xml_diff>
--- a/BenFlynnUpdatedResume.docx
+++ b/BenFlynnUpdatedResume.docx
@@ -36,7 +36,7 @@
           <w:sz w:val="18"/>
           <w:szCs w:val="18"/>
         </w:rPr>
-        <w:t>Burnaby</w:t>
+        <w:t>Squamish</w:t>
       </w:r>
       <w:r>
         <w:rPr>
@@ -247,7 +247,7 @@
     <w:tbl>
       <w:tblPr>
         <w:tblStyle w:val="TableGrid"/>
-        <w:tblW w:w="0" w:type="auto"/>
+        <w:tblW w:w="9354" w:type="dxa"/>
         <w:tblBorders>
           <w:top w:val="single" w:sz="12" w:space="0" w:color="595959" w:themeColor="text1" w:themeTint="A6"/>
           <w:left w:val="none" w:sz="0" w:space="0" w:color="auto"/>
@@ -265,17 +265,19 @@
         <w:tblLook w:val="04A0" w:firstRow="1" w:lastRow="0" w:firstColumn="1" w:lastColumn="0" w:noHBand="0" w:noVBand="1"/>
       </w:tblPr>
       <w:tblGrid>
-        <w:gridCol w:w="432"/>
-        <w:gridCol w:w="1553"/>
-        <w:gridCol w:w="4207"/>
-        <w:gridCol w:w="3146"/>
-        <w:gridCol w:w="17"/>
+        <w:gridCol w:w="431"/>
+        <w:gridCol w:w="4247"/>
+        <w:gridCol w:w="4655"/>
+        <w:gridCol w:w="21"/>
       </w:tblGrid>
       <w:tr>
+        <w:trPr>
+          <w:trHeight w:val="323"/>
+        </w:trPr>
         <w:tc>
           <w:tcPr>
-            <w:tcW w:w="9355" w:type="dxa"/>
-            <w:gridSpan w:val="5"/>
+            <w:tcW w:w="9354" w:type="dxa"/>
+            <w:gridSpan w:val="4"/>
           </w:tcPr>
           <w:p>
             <w:pPr>
@@ -289,10 +291,13 @@
         </w:tc>
       </w:tr>
       <w:tr>
+        <w:trPr>
+          <w:trHeight w:val="2779"/>
+        </w:trPr>
         <w:tc>
           <w:tcPr>
-            <w:tcW w:w="9355" w:type="dxa"/>
-            <w:gridSpan w:val="5"/>
+            <w:tcW w:w="9354" w:type="dxa"/>
+            <w:gridSpan w:val="4"/>
             <w:tcBorders>
               <w:bottom w:val="single" w:sz="12" w:space="0" w:color="auto"/>
             </w:tcBorders>
@@ -319,7 +324,7 @@
               </w:numPr>
             </w:pPr>
             <w:r>
-              <w:t>Strong understanding of OOP, Relational Databases, and NoSQL systems</w:t>
+              <w:t>Certified AWS Solutions Architect with hands on experience working with production resources and managing VPCs</w:t>
             </w:r>
           </w:p>
           <w:p>
@@ -331,7 +336,7 @@
               </w:numPr>
             </w:pPr>
             <w:r>
-              <w:t>Skilled at problem solving and am a very fast learner. Fluent in business language with the ability to recognize business requirements and needs.</w:t>
+              <w:t>Strong understanding of OOP, Relational Databases, and NoSQL systems</w:t>
             </w:r>
           </w:p>
           <w:p>
@@ -343,15 +348,7 @@
               </w:numPr>
             </w:pPr>
             <w:r>
-              <w:t xml:space="preserve">Natural leader, takes the initiative and comfortably works with others. With extensive experience working in </w:t>
-            </w:r>
-            <w:proofErr w:type="gramStart"/>
-            <w:r>
-              <w:t>project based</w:t>
-            </w:r>
-            <w:proofErr w:type="gramEnd"/>
-            <w:r>
-              <w:t xml:space="preserve"> teams to accomplish a goal. </w:t>
+              <w:t>Skilled at problem solving and am a very fast learner. Fluent in business language with the ability to recognize business requirements and needs.</w:t>
             </w:r>
           </w:p>
           <w:p>
@@ -362,6 +359,26 @@
                 <w:numId w:val="5"/>
               </w:numPr>
             </w:pPr>
+            <w:proofErr w:type="gramStart"/>
+            <w:r>
+              <w:t>Natural leader,</w:t>
+            </w:r>
+            <w:proofErr w:type="gramEnd"/>
+            <w:r>
+              <w:t xml:space="preserve"> takes the initiative and comfortably works with others. </w:t>
+            </w:r>
+            <w:r>
+              <w:t>Been the lead developer supervising two others.</w:t>
+            </w:r>
+          </w:p>
+          <w:p>
+            <w:pPr>
+              <w:pStyle w:val="BodyParagraph"/>
+              <w:numPr>
+                <w:ilvl w:val="0"/>
+                <w:numId w:val="5"/>
+              </w:numPr>
+            </w:pPr>
             <w:r>
               <w:t>Won with a team at BC Game Jam 2018. Programmed a desktop platform game using GML, winning East Side Games Choice Award.</w:t>
             </w:r>
@@ -369,10 +386,13 @@
         </w:tc>
       </w:tr>
       <w:tr>
+        <w:trPr>
+          <w:trHeight w:val="323"/>
+        </w:trPr>
         <w:tc>
           <w:tcPr>
-            <w:tcW w:w="9355" w:type="dxa"/>
-            <w:gridSpan w:val="5"/>
+            <w:tcW w:w="9354" w:type="dxa"/>
+            <w:gridSpan w:val="4"/>
             <w:tcBorders>
               <w:top w:val="single" w:sz="12" w:space="0" w:color="auto"/>
             </w:tcBorders>
@@ -392,9 +412,12 @@
         </w:tc>
       </w:tr>
       <w:tr>
+        <w:trPr>
+          <w:trHeight w:val="323"/>
+        </w:trPr>
         <w:tc>
           <w:tcPr>
-            <w:tcW w:w="432" w:type="dxa"/>
+            <w:tcW w:w="431" w:type="dxa"/>
           </w:tcPr>
           <w:p>
             <w:pPr>
@@ -405,7 +428,7 @@
         </w:tc>
         <w:tc>
           <w:tcPr>
-            <w:tcW w:w="1553" w:type="dxa"/>
+            <w:tcW w:w="4247" w:type="dxa"/>
           </w:tcPr>
           <w:p>
             <w:pPr>
@@ -418,8 +441,8 @@
         </w:tc>
         <w:tc>
           <w:tcPr>
-            <w:tcW w:w="7370" w:type="dxa"/>
-            <w:gridSpan w:val="3"/>
+            <w:tcW w:w="4676" w:type="dxa"/>
+            <w:gridSpan w:val="2"/>
             <w:shd w:val="clear" w:color="auto" w:fill="FFFFFF" w:themeFill="background1"/>
             <w:vAlign w:val="bottom"/>
           </w:tcPr>
@@ -428,16 +451,22 @@
               <w:pStyle w:val="BodyParagraph"/>
             </w:pPr>
             <w:r>
-              <w:t xml:space="preserve">C#, Java, PHP, HTML, CSS, JavaScript, </w:t>
-            </w:r>
-            <w:r>
-              <w:t xml:space="preserve">jQuery, </w:t>
+              <w:t>C#,</w:t>
+            </w:r>
+            <w:r>
+              <w:t xml:space="preserve"> </w:t>
+            </w:r>
+            <w:r>
+              <w:t>JavaScript</w:t>
+            </w:r>
+            <w:r>
+              <w:t>, HTML, CSS</w:t>
+            </w:r>
+            <w:r>
+              <w:t xml:space="preserve">, </w:t>
             </w:r>
             <w:r>
               <w:t>SQL</w:t>
-            </w:r>
-            <w:r>
-              <w:t>, Swift</w:t>
             </w:r>
             <w:r>
               <w:t>, Solidity, TypeScript</w:t>
@@ -449,15 +478,18 @@
         </w:tc>
       </w:tr>
       <w:tr>
+        <w:trPr>
+          <w:trHeight w:val="203"/>
+        </w:trPr>
         <w:tc>
           <w:tcPr>
-            <w:tcW w:w="432" w:type="dxa"/>
+            <w:tcW w:w="431" w:type="dxa"/>
           </w:tcPr>
           <w:p/>
         </w:tc>
         <w:tc>
           <w:tcPr>
-            <w:tcW w:w="1553" w:type="dxa"/>
+            <w:tcW w:w="4247" w:type="dxa"/>
           </w:tcPr>
           <w:p>
             <w:pPr>
@@ -473,8 +505,8 @@
         </w:tc>
         <w:tc>
           <w:tcPr>
-            <w:tcW w:w="7370" w:type="dxa"/>
-            <w:gridSpan w:val="3"/>
+            <w:tcW w:w="4676" w:type="dxa"/>
+            <w:gridSpan w:val="2"/>
             <w:shd w:val="clear" w:color="auto" w:fill="FFFFFF" w:themeFill="background1"/>
           </w:tcPr>
           <w:p>
@@ -500,15 +532,66 @@
               <w:t>, iOS</w:t>
             </w:r>
             <w:r>
-              <w:t>, Angular, Node.js</w:t>
+              <w:t>, Angular,</w:t>
+            </w:r>
+            <w:r>
+              <w:t xml:space="preserve"> React,</w:t>
+            </w:r>
+            <w:r>
+              <w:t xml:space="preserve"> Node.js</w:t>
+            </w:r>
+            <w:r>
+              <w:t>, Tableau</w:t>
             </w:r>
           </w:p>
         </w:tc>
       </w:tr>
       <w:tr>
+        <w:trPr>
+          <w:trHeight w:val="280"/>
+        </w:trPr>
         <w:tc>
           <w:tcPr>
-            <w:tcW w:w="432" w:type="dxa"/>
+            <w:tcW w:w="431" w:type="dxa"/>
+          </w:tcPr>
+          <w:p/>
+        </w:tc>
+        <w:tc>
+          <w:tcPr>
+            <w:tcW w:w="4247" w:type="dxa"/>
+          </w:tcPr>
+          <w:p>
+            <w:pPr>
+              <w:pStyle w:val="BoldText"/>
+            </w:pPr>
+            <w:r>
+              <w:t>Networking &amp; Distribution:</w:t>
+            </w:r>
+          </w:p>
+        </w:tc>
+        <w:tc>
+          <w:tcPr>
+            <w:tcW w:w="4676" w:type="dxa"/>
+            <w:gridSpan w:val="2"/>
+            <w:shd w:val="clear" w:color="auto" w:fill="FFFFFF" w:themeFill="background1"/>
+          </w:tcPr>
+          <w:p>
+            <w:pPr>
+              <w:pStyle w:val="BodyParagraph"/>
+            </w:pPr>
+            <w:r>
+              <w:t>AWS Certified Solutions architect</w:t>
+            </w:r>
+          </w:p>
+        </w:tc>
+      </w:tr>
+      <w:tr>
+        <w:trPr>
+          <w:trHeight w:val="271"/>
+        </w:trPr>
+        <w:tc>
+          <w:tcPr>
+            <w:tcW w:w="431" w:type="dxa"/>
             <w:tcBorders>
               <w:bottom w:val="single" w:sz="12" w:space="0" w:color="auto"/>
             </w:tcBorders>
@@ -517,7 +600,7 @@
         </w:tc>
         <w:tc>
           <w:tcPr>
-            <w:tcW w:w="1553" w:type="dxa"/>
+            <w:tcW w:w="4247" w:type="dxa"/>
             <w:tcBorders>
               <w:bottom w:val="single" w:sz="12" w:space="0" w:color="auto"/>
             </w:tcBorders>
@@ -536,8 +619,8 @@
         </w:tc>
         <w:tc>
           <w:tcPr>
-            <w:tcW w:w="7370" w:type="dxa"/>
-            <w:gridSpan w:val="3"/>
+            <w:tcW w:w="4676" w:type="dxa"/>
+            <w:gridSpan w:val="2"/>
             <w:tcBorders>
               <w:bottom w:val="single" w:sz="12" w:space="0" w:color="auto"/>
             </w:tcBorders>
@@ -565,10 +648,13 @@
         </w:tc>
       </w:tr>
       <w:tr>
+        <w:trPr>
+          <w:trHeight w:val="323"/>
+        </w:trPr>
         <w:tc>
           <w:tcPr>
-            <w:tcW w:w="9355" w:type="dxa"/>
-            <w:gridSpan w:val="5"/>
+            <w:tcW w:w="9354" w:type="dxa"/>
+            <w:gridSpan w:val="4"/>
             <w:tcBorders>
               <w:top w:val="single" w:sz="12" w:space="0" w:color="auto"/>
             </w:tcBorders>
@@ -582,109 +668,114 @@
               <w:t>EDUCATION</w:t>
             </w:r>
             <w:r>
-              <w:t xml:space="preserve"> AND TRAINING</w:t>
-            </w:r>
-          </w:p>
-        </w:tc>
-      </w:tr>
-      <w:tr>
-        <w:tc>
-          <w:tcPr>
-            <w:tcW w:w="432" w:type="dxa"/>
-          </w:tcPr>
-          <w:p>
-            <w:pPr>
-              <w:pStyle w:val="BodyParagraph"/>
-            </w:pPr>
-          </w:p>
-        </w:tc>
-        <w:tc>
-          <w:tcPr>
-            <w:tcW w:w="5760" w:type="dxa"/>
-            <w:gridSpan w:val="2"/>
-          </w:tcPr>
-          <w:p>
-            <w:pPr>
-              <w:pStyle w:val="BodyParagraph"/>
-              <w:rPr>
-                <w:b/>
-              </w:rPr>
-            </w:pPr>
-            <w:r>
-              <w:rPr>
-                <w:b/>
-              </w:rPr>
-              <w:t xml:space="preserve">BCIT </w:t>
-            </w:r>
-            <w:r>
-              <w:rPr>
-                <w:b/>
-              </w:rPr>
-              <w:t>- Certificate</w:t>
-            </w:r>
-          </w:p>
-          <w:p>
-            <w:pPr>
-              <w:pStyle w:val="BodyParagraph"/>
-              <w:rPr>
-                <w:b/>
-              </w:rPr>
-            </w:pPr>
-            <w:r>
-              <w:rPr>
-                <w:i/>
-              </w:rPr>
-              <w:t>Software Systems Development Program</w:t>
-            </w:r>
-          </w:p>
-        </w:tc>
-        <w:tc>
-          <w:tcPr>
-            <w:tcW w:w="3163" w:type="dxa"/>
-            <w:gridSpan w:val="2"/>
-          </w:tcPr>
-          <w:p>
-            <w:pPr>
-              <w:pStyle w:val="BodyParagraph"/>
-              <w:jc w:val="right"/>
-            </w:pPr>
-            <w:r>
-              <w:t>Sept</w:t>
-            </w:r>
-            <w:r>
-              <w:t>ember</w:t>
-            </w:r>
-            <w:r>
-              <w:t xml:space="preserve"> </w:t>
-            </w:r>
-            <w:r>
-              <w:t>201</w:t>
-            </w:r>
-            <w:r>
-              <w:t>7</w:t>
-            </w:r>
-            <w:r>
-              <w:t xml:space="preserve"> </w:t>
-            </w:r>
-          </w:p>
-          <w:p>
-            <w:pPr>
-              <w:pStyle w:val="BodyParagraph"/>
-              <w:jc w:val="right"/>
-            </w:pPr>
-            <w:r>
-              <w:t>Vancouver, BC</w:t>
+              <w:t xml:space="preserve"> AND </w:t>
+            </w:r>
+            <w:r>
+              <w:t>CERTIFICATIONS</w:t>
             </w:r>
           </w:p>
         </w:tc>
       </w:tr>
       <w:tr>
         <w:trPr>
-          <w:trHeight w:val="477"/>
+          <w:trHeight w:val="507"/>
         </w:trPr>
         <w:tc>
           <w:tcPr>
-            <w:tcW w:w="432" w:type="dxa"/>
+            <w:tcW w:w="431" w:type="dxa"/>
+          </w:tcPr>
+          <w:p>
+            <w:pPr>
+              <w:pStyle w:val="BodyParagraph"/>
+            </w:pPr>
+          </w:p>
+        </w:tc>
+        <w:tc>
+          <w:tcPr>
+            <w:tcW w:w="4247" w:type="dxa"/>
+          </w:tcPr>
+          <w:p>
+            <w:pPr>
+              <w:pStyle w:val="BodyParagraph"/>
+              <w:rPr>
+                <w:b/>
+              </w:rPr>
+            </w:pPr>
+            <w:r>
+              <w:rPr>
+                <w:b/>
+              </w:rPr>
+              <w:t xml:space="preserve">BCIT </w:t>
+            </w:r>
+            <w:r>
+              <w:rPr>
+                <w:b/>
+              </w:rPr>
+              <w:t>- Certificate</w:t>
+            </w:r>
+          </w:p>
+          <w:p>
+            <w:pPr>
+              <w:pStyle w:val="BodyParagraph"/>
+              <w:rPr>
+                <w:b/>
+              </w:rPr>
+            </w:pPr>
+            <w:r>
+              <w:rPr>
+                <w:i/>
+              </w:rPr>
+              <w:t>Software Systems Development Program</w:t>
+            </w:r>
+          </w:p>
+        </w:tc>
+        <w:tc>
+          <w:tcPr>
+            <w:tcW w:w="4676" w:type="dxa"/>
+            <w:gridSpan w:val="2"/>
+          </w:tcPr>
+          <w:p>
+            <w:pPr>
+              <w:pStyle w:val="BodyParagraph"/>
+              <w:jc w:val="right"/>
+            </w:pPr>
+            <w:r>
+              <w:t>Sept</w:t>
+            </w:r>
+            <w:r>
+              <w:t>ember</w:t>
+            </w:r>
+            <w:r>
+              <w:t xml:space="preserve"> </w:t>
+            </w:r>
+            <w:r>
+              <w:t>201</w:t>
+            </w:r>
+            <w:r>
+              <w:t>7</w:t>
+            </w:r>
+            <w:r>
+              <w:t xml:space="preserve"> </w:t>
+            </w:r>
+          </w:p>
+          <w:p>
+            <w:pPr>
+              <w:pStyle w:val="BodyParagraph"/>
+              <w:jc w:val="right"/>
+            </w:pPr>
+            <w:r>
+              <w:t>Vancouver, BC</w:t>
+            </w:r>
+          </w:p>
+        </w:tc>
+      </w:tr>
+      <w:tr>
+        <w:trPr>
+          <w:trHeight w:val="490"/>
+        </w:trPr>
+        <w:tc>
+          <w:tcPr>
+            <w:tcW w:w="431" w:type="dxa"/>
           </w:tcPr>
           <w:p>
             <w:pPr>
@@ -695,7 +786,7 @@
         <w:tc>
           <w:tcPr>
             <w:tcW w:w="8923" w:type="dxa"/>
-            <w:gridSpan w:val="4"/>
+            <w:gridSpan w:val="3"/>
           </w:tcPr>
           <w:p>
             <w:pPr>
@@ -764,11 +855,12 @@
       <w:tr>
         <w:trPr>
           <w:gridAfter w:val="1"/>
-          <w:wAfter w:w="17" w:type="dxa"/>
+          <w:wAfter w:w="21" w:type="dxa"/>
+          <w:trHeight w:val="253"/>
         </w:trPr>
         <w:tc>
           <w:tcPr>
-            <w:tcW w:w="432" w:type="dxa"/>
+            <w:tcW w:w="431" w:type="dxa"/>
           </w:tcPr>
           <w:p>
             <w:pPr>
@@ -778,8 +870,7 @@
         </w:tc>
         <w:tc>
           <w:tcPr>
-            <w:tcW w:w="5760" w:type="dxa"/>
-            <w:gridSpan w:val="2"/>
+            <w:tcW w:w="4247" w:type="dxa"/>
           </w:tcPr>
           <w:p>
             <w:pPr>
@@ -792,46 +883,13 @@
               <w:rPr>
                 <w:b/>
               </w:rPr>
-              <w:t xml:space="preserve">BCIT </w:t>
-            </w:r>
-            <w:r>
-              <w:rPr>
-                <w:b/>
-              </w:rPr>
-              <w:t>–</w:t>
-            </w:r>
-            <w:r>
-              <w:rPr>
-                <w:b/>
-              </w:rPr>
-              <w:t xml:space="preserve"> Diploma</w:t>
-            </w:r>
-          </w:p>
-          <w:p>
-            <w:pPr>
-              <w:pStyle w:val="BodyParagraph"/>
-              <w:rPr>
-                <w:i/>
-                <w:color w:val="404040" w:themeColor="text1" w:themeTint="BF"/>
-                <w:sz w:val="18"/>
-              </w:rPr>
-            </w:pPr>
-            <w:r>
-              <w:t>International Business Management</w:t>
-            </w:r>
-            <w:r>
-              <w:rPr>
-                <w:i/>
-                <w:color w:val="404040" w:themeColor="text1" w:themeTint="BF"/>
-                <w:sz w:val="18"/>
-              </w:rPr>
-              <w:t xml:space="preserve"> </w:t>
+              <w:t>AWS – Certified Solutions Architect</w:t>
             </w:r>
           </w:p>
         </w:tc>
         <w:tc>
           <w:tcPr>
-            <w:tcW w:w="3146" w:type="dxa"/>
+            <w:tcW w:w="4655" w:type="dxa"/>
           </w:tcPr>
           <w:p>
             <w:pPr>
@@ -839,23 +897,117 @@
               <w:jc w:val="right"/>
             </w:pPr>
             <w:r>
-              <w:t xml:space="preserve">September 2015 </w:t>
-            </w:r>
-          </w:p>
-          <w:p>
-            <w:pPr>
-              <w:jc w:val="right"/>
-            </w:pPr>
-            <w:r>
-              <w:t>Burnaby, BC</w:t>
+              <w:t>December 2019</w:t>
             </w:r>
           </w:p>
         </w:tc>
       </w:tr>
       <w:tr>
+        <w:trPr>
+          <w:gridAfter w:val="1"/>
+          <w:wAfter w:w="21" w:type="dxa"/>
+          <w:trHeight w:val="507"/>
+        </w:trPr>
         <w:tc>
           <w:tcPr>
-            <w:tcW w:w="432" w:type="dxa"/>
+            <w:tcW w:w="431" w:type="dxa"/>
+          </w:tcPr>
+          <w:p>
+            <w:pPr>
+              <w:pStyle w:val="BodyParagraph"/>
+            </w:pPr>
+          </w:p>
+        </w:tc>
+        <w:tc>
+          <w:tcPr>
+            <w:tcW w:w="4247" w:type="dxa"/>
+          </w:tcPr>
+          <w:p>
+            <w:pPr>
+              <w:pStyle w:val="BodyParagraph"/>
+              <w:rPr>
+                <w:b/>
+              </w:rPr>
+            </w:pPr>
+            <w:r>
+              <w:rPr>
+                <w:b/>
+              </w:rPr>
+              <w:t xml:space="preserve">BCIT </w:t>
+            </w:r>
+            <w:r>
+              <w:rPr>
+                <w:b/>
+              </w:rPr>
+              <w:t>–</w:t>
+            </w:r>
+            <w:r>
+              <w:rPr>
+                <w:b/>
+              </w:rPr>
+              <w:t xml:space="preserve"> Diploma</w:t>
+            </w:r>
+          </w:p>
+          <w:p>
+            <w:pPr>
+              <w:pStyle w:val="BodyParagraph"/>
+              <w:rPr>
+                <w:i/>
+                <w:color w:val="404040" w:themeColor="text1" w:themeTint="BF"/>
+                <w:sz w:val="18"/>
+              </w:rPr>
+            </w:pPr>
+            <w:r>
+              <w:t>International Business Management</w:t>
+            </w:r>
+            <w:r>
+              <w:rPr>
+                <w:i/>
+                <w:color w:val="404040" w:themeColor="text1" w:themeTint="BF"/>
+                <w:sz w:val="18"/>
+              </w:rPr>
+              <w:t xml:space="preserve"> </w:t>
+            </w:r>
+          </w:p>
+        </w:tc>
+        <w:tc>
+          <w:tcPr>
+            <w:tcW w:w="4655" w:type="dxa"/>
+          </w:tcPr>
+          <w:p>
+            <w:pPr>
+              <w:pStyle w:val="BodyParagraph"/>
+              <w:jc w:val="right"/>
+            </w:pPr>
+            <w:r>
+              <w:t xml:space="preserve">September 2015 </w:t>
+            </w:r>
+          </w:p>
+          <w:p>
+            <w:pPr>
+              <w:jc w:val="right"/>
+              <w:rPr>
+                <w:sz w:val="20"/>
+                <w:szCs w:val="20"/>
+              </w:rPr>
+            </w:pPr>
+            <w:r>
+              <w:rPr>
+                <w:sz w:val="20"/>
+                <w:szCs w:val="20"/>
+              </w:rPr>
+              <w:t>Burnaby, BC</w:t>
+            </w:r>
+          </w:p>
+        </w:tc>
+      </w:tr>
+      <w:tr>
+        <w:trPr>
+          <w:trHeight w:val="674"/>
+        </w:trPr>
+        <w:tc>
+          <w:tcPr>
+            <w:tcW w:w="431" w:type="dxa"/>
             <w:tcBorders>
               <w:bottom w:val="single" w:sz="12" w:space="0" w:color="auto"/>
             </w:tcBorders>
@@ -869,6 +1021,778 @@
         <w:tc>
           <w:tcPr>
             <w:tcW w:w="8923" w:type="dxa"/>
+            <w:gridSpan w:val="3"/>
+            <w:tcBorders>
+              <w:bottom w:val="single" w:sz="12" w:space="0" w:color="auto"/>
+            </w:tcBorders>
+          </w:tcPr>
+          <w:p>
+            <w:pPr>
+              <w:pStyle w:val="BodyParagraph"/>
+              <w:rPr>
+                <w:i/>
+                <w:color w:val="404040" w:themeColor="text1" w:themeTint="BF"/>
+                <w:sz w:val="18"/>
+              </w:rPr>
+            </w:pPr>
+            <w:r>
+              <w:rPr>
+                <w:i/>
+                <w:color w:val="404040" w:themeColor="text1" w:themeTint="BF"/>
+                <w:sz w:val="18"/>
+              </w:rPr>
+              <w:t xml:space="preserve">Intensive </w:t>
+            </w:r>
+            <w:proofErr w:type="gramStart"/>
+            <w:r>
+              <w:rPr>
+                <w:i/>
+                <w:color w:val="404040" w:themeColor="text1" w:themeTint="BF"/>
+                <w:sz w:val="18"/>
+              </w:rPr>
+              <w:t>team based</w:t>
+            </w:r>
+            <w:proofErr w:type="gramEnd"/>
+            <w:r>
+              <w:rPr>
+                <w:i/>
+                <w:color w:val="404040" w:themeColor="text1" w:themeTint="BF"/>
+                <w:sz w:val="18"/>
+              </w:rPr>
+              <w:t xml:space="preserve"> business program focusing on international trade and transportation, international marketing and management. Along with other “localized” business needs such as finance, project management, logistics and sales. Included two industry projects.</w:t>
+            </w:r>
+          </w:p>
+        </w:tc>
+      </w:tr>
+      <w:tr>
+        <w:trPr>
+          <w:trHeight w:val="323"/>
+        </w:trPr>
+        <w:tc>
+          <w:tcPr>
+            <w:tcW w:w="9354" w:type="dxa"/>
+            <w:gridSpan w:val="4"/>
+            <w:tcBorders>
+              <w:top w:val="single" w:sz="12" w:space="0" w:color="auto"/>
+            </w:tcBorders>
+          </w:tcPr>
+          <w:p>
+            <w:pPr>
+              <w:pStyle w:val="Heading1"/>
+              <w:outlineLvl w:val="0"/>
+            </w:pPr>
+            <w:r>
+              <w:t>WORK EXPERIENCE</w:t>
+            </w:r>
+          </w:p>
+        </w:tc>
+      </w:tr>
+      <w:tr>
+        <w:trPr>
+          <w:trHeight w:val="507"/>
+        </w:trPr>
+        <w:tc>
+          <w:tcPr>
+            <w:tcW w:w="4678" w:type="dxa"/>
+            <w:gridSpan w:val="2"/>
+            <w:tcBorders>
+              <w:bottom w:val="nil"/>
+            </w:tcBorders>
+          </w:tcPr>
+          <w:p>
+            <w:pPr>
+              <w:pStyle w:val="BodyParagraph"/>
+              <w:rPr>
+                <w:b/>
+              </w:rPr>
+            </w:pPr>
+            <w:r>
+              <w:rPr>
+                <w:b/>
+              </w:rPr>
+              <w:t>KORE Software</w:t>
+            </w:r>
+          </w:p>
+          <w:p>
+            <w:pPr>
+              <w:pStyle w:val="BodyParagraph"/>
+              <w:rPr>
+                <w:b/>
+              </w:rPr>
+            </w:pPr>
+            <w:r>
+              <w:rPr>
+                <w:i/>
+              </w:rPr>
+              <w:t>Full Stack Software Developer</w:t>
+            </w:r>
+          </w:p>
+        </w:tc>
+        <w:tc>
+          <w:tcPr>
+            <w:tcW w:w="4676" w:type="dxa"/>
+            <w:gridSpan w:val="2"/>
+            <w:tcBorders>
+              <w:bottom w:val="nil"/>
+            </w:tcBorders>
+          </w:tcPr>
+          <w:p>
+            <w:pPr>
+              <w:pStyle w:val="BodyParagraph"/>
+              <w:jc w:val="right"/>
+            </w:pPr>
+            <w:r>
+              <w:t>Sept</w:t>
+            </w:r>
+            <w:r>
+              <w:t>.</w:t>
+            </w:r>
+            <w:r>
+              <w:t xml:space="preserve"> 201</w:t>
+            </w:r>
+            <w:r>
+              <w:t>8-Pres</w:t>
+            </w:r>
+            <w:r>
+              <w:t>ent</w:t>
+            </w:r>
+            <w:r>
+              <w:t xml:space="preserve"> </w:t>
+            </w:r>
+          </w:p>
+          <w:p>
+            <w:pPr>
+              <w:pStyle w:val="BodyParagraph"/>
+              <w:jc w:val="right"/>
+            </w:pPr>
+            <w:r>
+              <w:t>Vancouver, BC</w:t>
+            </w:r>
+          </w:p>
+        </w:tc>
+      </w:tr>
+      <w:tr>
+        <w:trPr>
+          <w:trHeight w:val="490"/>
+        </w:trPr>
+        <w:tc>
+          <w:tcPr>
+            <w:tcW w:w="9354" w:type="dxa"/>
+            <w:gridSpan w:val="4"/>
+            <w:tcBorders>
+              <w:top w:val="nil"/>
+            </w:tcBorders>
+          </w:tcPr>
+          <w:p>
+            <w:pPr>
+              <w:pStyle w:val="BodyParagraph"/>
+              <w:rPr>
+                <w:rStyle w:val="Emphasis"/>
+                <w:color w:val="262626" w:themeColor="text1" w:themeTint="D9"/>
+                <w:sz w:val="20"/>
+              </w:rPr>
+            </w:pPr>
+            <w:r>
+              <w:rPr>
+                <w:rStyle w:val="Emphasis"/>
+                <w:color w:val="262626" w:themeColor="text1" w:themeTint="D9"/>
+                <w:sz w:val="20"/>
+              </w:rPr>
+              <w:t xml:space="preserve">Working intensely with Angular (v2-8), ASP.net CORE, </w:t>
+            </w:r>
+            <w:proofErr w:type="spellStart"/>
+            <w:r>
+              <w:rPr>
+                <w:rStyle w:val="Emphasis"/>
+                <w:color w:val="262626" w:themeColor="text1" w:themeTint="D9"/>
+                <w:sz w:val="20"/>
+              </w:rPr>
+              <w:t>MySql</w:t>
+            </w:r>
+            <w:proofErr w:type="spellEnd"/>
+            <w:r>
+              <w:rPr>
+                <w:rStyle w:val="Emphasis"/>
+                <w:color w:val="262626" w:themeColor="text1" w:themeTint="D9"/>
+                <w:sz w:val="20"/>
+              </w:rPr>
+              <w:t>, SQL Server, React. In my time here I started managing AWS resources for various projects, and then passed the AWS CSA exam.</w:t>
+            </w:r>
+          </w:p>
+          <w:p>
+            <w:pPr>
+              <w:pStyle w:val="Bullets"/>
+              <w:numPr>
+                <w:ilvl w:val="0"/>
+                <w:numId w:val="0"/>
+              </w:numPr>
+              <w:rPr>
+                <w:b/>
+              </w:rPr>
+            </w:pPr>
+            <w:r>
+              <w:rPr>
+                <w:b/>
+              </w:rPr>
+              <w:t>Waste Management Phoenix Open Reservations project</w:t>
+            </w:r>
+          </w:p>
+          <w:p>
+            <w:pPr>
+              <w:pStyle w:val="Bullets"/>
+              <w:numPr>
+                <w:ilvl w:val="0"/>
+                <w:numId w:val="11"/>
+              </w:numPr>
+              <w:rPr>
+                <w:sz w:val="18"/>
+                <w:szCs w:val="18"/>
+              </w:rPr>
+            </w:pPr>
+            <w:r>
+              <w:rPr>
+                <w:sz w:val="18"/>
+                <w:szCs w:val="18"/>
+              </w:rPr>
+              <w:t xml:space="preserve">Angular 6 project, ASP.net Core backend, </w:t>
+            </w:r>
+            <w:proofErr w:type="spellStart"/>
+            <w:r>
+              <w:rPr>
+                <w:sz w:val="18"/>
+                <w:szCs w:val="18"/>
+              </w:rPr>
+              <w:t>MySql</w:t>
+            </w:r>
+            <w:proofErr w:type="spellEnd"/>
+            <w:r>
+              <w:rPr>
+                <w:sz w:val="18"/>
+                <w:szCs w:val="18"/>
+              </w:rPr>
+              <w:t xml:space="preserve"> DB (AWS Aurora), AWS Leveraged Resources</w:t>
+            </w:r>
+          </w:p>
+          <w:p>
+            <w:pPr>
+              <w:pStyle w:val="Bullets"/>
+              <w:numPr>
+                <w:ilvl w:val="0"/>
+                <w:numId w:val="11"/>
+              </w:numPr>
+              <w:rPr>
+                <w:sz w:val="18"/>
+                <w:szCs w:val="18"/>
+              </w:rPr>
+            </w:pPr>
+            <w:r>
+              <w:rPr>
+                <w:sz w:val="18"/>
+                <w:szCs w:val="18"/>
+              </w:rPr>
+              <w:t>Phase 1</w:t>
+            </w:r>
+            <w:r>
+              <w:rPr>
+                <w:sz w:val="18"/>
+                <w:szCs w:val="18"/>
+              </w:rPr>
+              <w:t xml:space="preserve"> I was a developer, phase 2 I was the lead dev, phase 3 lead dev. Lead a team of 3</w:t>
+            </w:r>
+          </w:p>
+          <w:p>
+            <w:pPr>
+              <w:pStyle w:val="Bullets"/>
+              <w:numPr>
+                <w:ilvl w:val="0"/>
+                <w:numId w:val="11"/>
+              </w:numPr>
+              <w:rPr>
+                <w:sz w:val="18"/>
+                <w:szCs w:val="18"/>
+              </w:rPr>
+            </w:pPr>
+            <w:r>
+              <w:rPr>
+                <w:sz w:val="18"/>
+                <w:szCs w:val="18"/>
+              </w:rPr>
+              <w:t xml:space="preserve">Application </w:t>
+            </w:r>
+            <w:proofErr w:type="gramStart"/>
+            <w:r>
+              <w:rPr>
+                <w:sz w:val="18"/>
+                <w:szCs w:val="18"/>
+              </w:rPr>
+              <w:t>has:</w:t>
+            </w:r>
+            <w:proofErr w:type="gramEnd"/>
+            <w:r>
+              <w:rPr>
+                <w:sz w:val="18"/>
+                <w:szCs w:val="18"/>
+              </w:rPr>
+              <w:t xml:space="preserve"> order form, sales processing system. With </w:t>
+            </w:r>
+            <w:proofErr w:type="gramStart"/>
+            <w:r>
+              <w:rPr>
+                <w:sz w:val="18"/>
+                <w:szCs w:val="18"/>
+              </w:rPr>
+              <w:t>sales person</w:t>
+            </w:r>
+            <w:proofErr w:type="gramEnd"/>
+            <w:r>
+              <w:rPr>
+                <w:sz w:val="18"/>
+                <w:szCs w:val="18"/>
+              </w:rPr>
+              <w:t xml:space="preserve"> points allocation, order fulfillment, user, team, package design, inventory, management system. Along with reporting system built with tableau.</w:t>
+            </w:r>
+          </w:p>
+          <w:p>
+            <w:pPr>
+              <w:pStyle w:val="Bullets"/>
+              <w:numPr>
+                <w:ilvl w:val="0"/>
+                <w:numId w:val="11"/>
+              </w:numPr>
+              <w:rPr>
+                <w:sz w:val="18"/>
+                <w:szCs w:val="18"/>
+              </w:rPr>
+            </w:pPr>
+            <w:r>
+              <w:rPr>
+                <w:sz w:val="18"/>
+                <w:szCs w:val="18"/>
+              </w:rPr>
+              <w:t>Powered, hosted, distributed with AWS (AWS resources managed by me)</w:t>
+            </w:r>
+          </w:p>
+          <w:p>
+            <w:pPr>
+              <w:pStyle w:val="Bullets"/>
+              <w:numPr>
+                <w:ilvl w:val="0"/>
+                <w:numId w:val="11"/>
+              </w:numPr>
+              <w:rPr>
+                <w:sz w:val="18"/>
+                <w:szCs w:val="18"/>
+              </w:rPr>
+            </w:pPr>
+            <w:r>
+              <w:rPr>
+                <w:sz w:val="18"/>
+                <w:szCs w:val="18"/>
+              </w:rPr>
+              <w:t>Tens of millions of dollars of orders processed each year.</w:t>
+            </w:r>
+          </w:p>
+          <w:p>
+            <w:pPr>
+              <w:pStyle w:val="Bullets"/>
+              <w:numPr>
+                <w:ilvl w:val="0"/>
+                <w:numId w:val="0"/>
+              </w:numPr>
+              <w:rPr>
+                <w:b/>
+              </w:rPr>
+            </w:pPr>
+            <w:r>
+              <w:rPr>
+                <w:b/>
+              </w:rPr>
+              <w:lastRenderedPageBreak/>
+              <w:t>Learfield IMG</w:t>
+            </w:r>
+            <w:bookmarkStart w:id="0" w:name="_GoBack"/>
+            <w:bookmarkEnd w:id="0"/>
+          </w:p>
+          <w:p>
+            <w:pPr>
+              <w:pStyle w:val="Bullets"/>
+              <w:numPr>
+                <w:ilvl w:val="0"/>
+                <w:numId w:val="13"/>
+              </w:numPr>
+              <w:rPr>
+                <w:sz w:val="18"/>
+                <w:szCs w:val="18"/>
+              </w:rPr>
+            </w:pPr>
+            <w:r>
+              <w:rPr>
+                <w:sz w:val="18"/>
+                <w:szCs w:val="18"/>
+              </w:rPr>
+              <w:t>Angular application built out to be serverless to assist largest client</w:t>
+            </w:r>
+          </w:p>
+          <w:p>
+            <w:pPr>
+              <w:pStyle w:val="Bullets"/>
+              <w:numPr>
+                <w:ilvl w:val="0"/>
+                <w:numId w:val="13"/>
+              </w:numPr>
+              <w:rPr>
+                <w:sz w:val="18"/>
+                <w:szCs w:val="18"/>
+              </w:rPr>
+            </w:pPr>
+            <w:r>
+              <w:rPr>
+                <w:sz w:val="18"/>
+                <w:szCs w:val="18"/>
+              </w:rPr>
+              <w:t>Angular 6 front end, ASP.net core backend, SQL Server DB, AWS leveraged resources</w:t>
+            </w:r>
+          </w:p>
+          <w:p>
+            <w:pPr>
+              <w:pStyle w:val="Bullets"/>
+              <w:numPr>
+                <w:ilvl w:val="0"/>
+                <w:numId w:val="0"/>
+              </w:numPr>
+              <w:rPr>
+                <w:b/>
+              </w:rPr>
+            </w:pPr>
+            <w:r>
+              <w:rPr>
+                <w:b/>
+              </w:rPr>
+              <w:t>Learfield IMG</w:t>
+            </w:r>
+          </w:p>
+          <w:p>
+            <w:pPr>
+              <w:pStyle w:val="Bullets"/>
+              <w:numPr>
+                <w:ilvl w:val="0"/>
+                <w:numId w:val="11"/>
+              </w:numPr>
+              <w:rPr>
+                <w:sz w:val="18"/>
+                <w:szCs w:val="18"/>
+              </w:rPr>
+            </w:pPr>
+            <w:r>
+              <w:rPr>
+                <w:sz w:val="18"/>
+                <w:szCs w:val="18"/>
+              </w:rPr>
+              <w:t>Sole dev on React single page application utilized as a Web Resource in Microsoft Dynamics instance</w:t>
+            </w:r>
+          </w:p>
+          <w:p>
+            <w:pPr>
+              <w:pStyle w:val="Bullets"/>
+              <w:numPr>
+                <w:ilvl w:val="0"/>
+                <w:numId w:val="11"/>
+              </w:numPr>
+              <w:rPr>
+                <w:i/>
+                <w:sz w:val="18"/>
+              </w:rPr>
+            </w:pPr>
+            <w:r>
+              <w:rPr>
+                <w:sz w:val="18"/>
+                <w:szCs w:val="18"/>
+              </w:rPr>
+              <w:t>Manages roles and access to divisions across a large organization</w:t>
+            </w:r>
+          </w:p>
+          <w:p>
+            <w:pPr>
+              <w:pStyle w:val="Bullets"/>
+              <w:numPr>
+                <w:ilvl w:val="0"/>
+                <w:numId w:val="0"/>
+              </w:numPr>
+              <w:rPr>
+                <w:b/>
+              </w:rPr>
+            </w:pPr>
+            <w:r>
+              <w:rPr>
+                <w:b/>
+              </w:rPr>
+              <w:t>Various Other Smaller Projects</w:t>
+            </w:r>
+          </w:p>
+          <w:p>
+            <w:pPr>
+              <w:pStyle w:val="Bullets"/>
+              <w:numPr>
+                <w:ilvl w:val="0"/>
+                <w:numId w:val="22"/>
+              </w:numPr>
+              <w:rPr>
+                <w:sz w:val="18"/>
+                <w:szCs w:val="18"/>
+              </w:rPr>
+            </w:pPr>
+            <w:r>
+              <w:rPr>
+                <w:sz w:val="18"/>
+                <w:szCs w:val="18"/>
+              </w:rPr>
+              <w:t>D</w:t>
+            </w:r>
+            <w:r>
+              <w:rPr>
+                <w:sz w:val="18"/>
+                <w:szCs w:val="18"/>
+              </w:rPr>
+              <w:t>ata migration into CRM environment using</w:t>
+            </w:r>
+            <w:r>
+              <w:rPr>
+                <w:sz w:val="18"/>
+                <w:szCs w:val="18"/>
+              </w:rPr>
+              <w:t xml:space="preserve"> </w:t>
+            </w:r>
+            <w:proofErr w:type="spellStart"/>
+            <w:r>
+              <w:rPr>
+                <w:sz w:val="18"/>
+                <w:szCs w:val="18"/>
+              </w:rPr>
+              <w:t>Kingswaysoft</w:t>
+            </w:r>
+            <w:proofErr w:type="spellEnd"/>
+          </w:p>
+          <w:p>
+            <w:pPr>
+              <w:pStyle w:val="Bullets"/>
+              <w:numPr>
+                <w:ilvl w:val="0"/>
+                <w:numId w:val="22"/>
+              </w:numPr>
+              <w:rPr>
+                <w:sz w:val="18"/>
+                <w:szCs w:val="18"/>
+              </w:rPr>
+            </w:pPr>
+            <w:r>
+              <w:rPr>
+                <w:sz w:val="18"/>
+                <w:szCs w:val="18"/>
+              </w:rPr>
+              <w:t>ASP Console application for the Dallas Cowboys</w:t>
+            </w:r>
+          </w:p>
+          <w:p>
+            <w:pPr>
+              <w:pStyle w:val="Bullets"/>
+              <w:numPr>
+                <w:ilvl w:val="0"/>
+                <w:numId w:val="22"/>
+              </w:numPr>
+              <w:rPr>
+                <w:rStyle w:val="Emphasis"/>
+              </w:rPr>
+            </w:pPr>
+            <w:r>
+              <w:rPr>
+                <w:sz w:val="18"/>
+                <w:szCs w:val="18"/>
+              </w:rPr>
+              <w:t>Angular 1 convert to angular 2 project</w:t>
+            </w:r>
+          </w:p>
+        </w:tc>
+      </w:tr>
+      <w:tr>
+        <w:trPr>
+          <w:gridAfter w:val="1"/>
+          <w:wAfter w:w="21" w:type="dxa"/>
+          <w:trHeight w:val="570"/>
+        </w:trPr>
+        <w:tc>
+          <w:tcPr>
+            <w:tcW w:w="4678" w:type="dxa"/>
+            <w:gridSpan w:val="2"/>
+          </w:tcPr>
+          <w:p>
+            <w:pPr>
+              <w:pStyle w:val="BodyParagraph"/>
+              <w:rPr>
+                <w:b/>
+                <w:sz w:val="22"/>
+              </w:rPr>
+            </w:pPr>
+            <w:r>
+              <w:rPr>
+                <w:b/>
+                <w:sz w:val="22"/>
+              </w:rPr>
+              <w:lastRenderedPageBreak/>
+              <w:t>SEI Industries</w:t>
+            </w:r>
+          </w:p>
+          <w:p>
+            <w:pPr>
+              <w:pStyle w:val="BodyParagraph"/>
+              <w:rPr>
+                <w:bCs/>
+              </w:rPr>
+            </w:pPr>
+            <w:r>
+              <w:rPr>
+                <w:bCs/>
+              </w:rPr>
+              <w:t>Marketing Support</w:t>
+            </w:r>
+          </w:p>
+        </w:tc>
+        <w:tc>
+          <w:tcPr>
+            <w:tcW w:w="4655" w:type="dxa"/>
+          </w:tcPr>
+          <w:p>
+            <w:pPr>
+              <w:pStyle w:val="BodyParagraph"/>
+              <w:jc w:val="right"/>
+            </w:pPr>
+            <w:r>
+              <w:t>Sept. 2016–Mar. 2017</w:t>
+            </w:r>
+          </w:p>
+          <w:p>
+            <w:pPr>
+              <w:pStyle w:val="BodyParagraph"/>
+              <w:jc w:val="right"/>
+            </w:pPr>
+            <w:r>
+              <w:t>May 2017</w:t>
+            </w:r>
+          </w:p>
+          <w:p>
+            <w:pPr>
+              <w:pStyle w:val="BodyParagraph"/>
+              <w:jc w:val="right"/>
+            </w:pPr>
+            <w:r>
+              <w:t>Delta, BC</w:t>
+            </w:r>
+          </w:p>
+        </w:tc>
+      </w:tr>
+      <w:tr>
+        <w:trPr>
+          <w:gridAfter w:val="1"/>
+          <w:wAfter w:w="21" w:type="dxa"/>
+          <w:trHeight w:val="253"/>
+        </w:trPr>
+        <w:tc>
+          <w:tcPr>
+            <w:tcW w:w="9333" w:type="dxa"/>
+            <w:gridSpan w:val="3"/>
+          </w:tcPr>
+          <w:p>
+            <w:pPr>
+              <w:pStyle w:val="BodyParagraph"/>
+            </w:pPr>
+            <w:r>
+              <w:rPr>
+                <w:sz w:val="18"/>
+                <w:szCs w:val="18"/>
+              </w:rPr>
+              <w:t>SEI Industries is an international manufacturer based in Delta BC that makes a range of civilian and military products. Their most famous being the ‘Bambi Bucket’ which is the number one tool for putting out forest fires.</w:t>
+            </w:r>
+          </w:p>
+        </w:tc>
+      </w:tr>
+      <w:tr>
+        <w:trPr>
+          <w:gridAfter w:val="1"/>
+          <w:wAfter w:w="21" w:type="dxa"/>
+          <w:trHeight w:val="507"/>
+        </w:trPr>
+        <w:tc>
+          <w:tcPr>
+            <w:tcW w:w="4678" w:type="dxa"/>
+            <w:gridSpan w:val="2"/>
+          </w:tcPr>
+          <w:p>
+            <w:pPr>
+              <w:pStyle w:val="BodyParagraph"/>
+              <w:rPr>
+                <w:b/>
+                <w:sz w:val="22"/>
+              </w:rPr>
+            </w:pPr>
+            <w:r>
+              <w:rPr>
+                <w:b/>
+                <w:sz w:val="22"/>
+              </w:rPr>
+              <w:t>Municipality of Whistler</w:t>
+            </w:r>
+          </w:p>
+          <w:p>
+            <w:pPr>
+              <w:pStyle w:val="BodyParagraph"/>
+              <w:rPr>
+                <w:i/>
+                <w:color w:val="404040" w:themeColor="text1" w:themeTint="BF"/>
+                <w:sz w:val="18"/>
+              </w:rPr>
+            </w:pPr>
+            <w:r>
+              <w:t>Village Maintenance Crew</w:t>
+            </w:r>
+          </w:p>
+        </w:tc>
+        <w:tc>
+          <w:tcPr>
+            <w:tcW w:w="4655" w:type="dxa"/>
+          </w:tcPr>
+          <w:p>
+            <w:pPr>
+              <w:pStyle w:val="BodyParagraph"/>
+              <w:jc w:val="right"/>
+            </w:pPr>
+            <w:r>
+              <w:t>June. 2014 – Sept. 2014, Apr.2016 – Sept. 2016</w:t>
+            </w:r>
+          </w:p>
+          <w:p>
+            <w:pPr>
+              <w:jc w:val="right"/>
+              <w:rPr>
+                <w:color w:val="262626" w:themeColor="text1" w:themeTint="D9"/>
+                <w:sz w:val="20"/>
+              </w:rPr>
+            </w:pPr>
+            <w:r>
+              <w:rPr>
+                <w:color w:val="262626" w:themeColor="text1" w:themeTint="D9"/>
+                <w:sz w:val="20"/>
+              </w:rPr>
+              <w:t>Whistler, BC</w:t>
+            </w:r>
+          </w:p>
+        </w:tc>
+      </w:tr>
+      <w:tr>
+        <w:trPr>
+          <w:trHeight w:val="420"/>
+        </w:trPr>
+        <w:tc>
+          <w:tcPr>
+            <w:tcW w:w="9354" w:type="dxa"/>
             <w:gridSpan w:val="4"/>
             <w:tcBorders>
               <w:bottom w:val="single" w:sz="12" w:space="0" w:color="auto"/>
@@ -885,85 +1809,53 @@
             </w:pPr>
             <w:r>
               <w:rPr>
-                <w:i/>
-                <w:color w:val="404040" w:themeColor="text1" w:themeTint="BF"/>
-                <w:sz w:val="18"/>
-              </w:rPr>
-              <w:t xml:space="preserve">Intensive </w:t>
-            </w:r>
-            <w:proofErr w:type="gramStart"/>
-            <w:r>
-              <w:rPr>
-                <w:i/>
-                <w:color w:val="404040" w:themeColor="text1" w:themeTint="BF"/>
-                <w:sz w:val="18"/>
-              </w:rPr>
-              <w:t>team based</w:t>
-            </w:r>
-            <w:proofErr w:type="gramEnd"/>
-            <w:r>
-              <w:rPr>
-                <w:i/>
-                <w:color w:val="404040" w:themeColor="text1" w:themeTint="BF"/>
-                <w:sz w:val="18"/>
-              </w:rPr>
-              <w:t xml:space="preserve"> business program focusing on international trade and transportation, international marketing and management. Along with other “localized” business needs such as finance, project management, logistics and sales. Included two industry projects.</w:t>
+                <w:sz w:val="18"/>
+                <w:szCs w:val="18"/>
+              </w:rPr>
+              <w:t>Provided general village maintenance and cleaning in Whistler village. Kept the village clean but importantly spoke with guests and tourists, assist them if need.</w:t>
             </w:r>
           </w:p>
         </w:tc>
       </w:tr>
       <w:tr>
-        <w:tblPrEx>
-          <w:tblCellMar>
-            <w:top w:w="72" w:type="dxa"/>
-            <w:bottom w:w="72" w:type="dxa"/>
-          </w:tblCellMar>
-        </w:tblPrEx>
         <w:trPr>
-          <w:trHeight w:val="303"/>
+          <w:trHeight w:val="293"/>
         </w:trPr>
         <w:tc>
           <w:tcPr>
-            <w:tcW w:w="9355" w:type="dxa"/>
-            <w:gridSpan w:val="5"/>
+            <w:tcW w:w="9354" w:type="dxa"/>
+            <w:gridSpan w:val="4"/>
             <w:tcBorders>
               <w:top w:val="single" w:sz="12" w:space="0" w:color="auto"/>
-              <w:left w:val="single" w:sz="8" w:space="0" w:color="auto"/>
+              <w:bottom w:val="nil"/>
             </w:tcBorders>
           </w:tcPr>
           <w:p>
             <w:pPr>
               <w:pStyle w:val="Heading1"/>
-              <w:outlineLvl w:val="0"/>
-            </w:pPr>
-            <w:r>
-              <w:t>EXPERIENCE</w:t>
+              <w:rPr>
+                <w:i/>
+                <w:sz w:val="18"/>
+              </w:rPr>
+            </w:pPr>
+            <w:r>
+              <w:t>Other Project Experience</w:t>
             </w:r>
           </w:p>
         </w:tc>
       </w:tr>
       <w:tr>
-        <w:tblPrEx>
-          <w:tblCellMar>
-            <w:top w:w="72" w:type="dxa"/>
-            <w:bottom w:w="72" w:type="dxa"/>
-          </w:tblCellMar>
-        </w:tblPrEx>
+        <w:trPr>
+          <w:trHeight w:val="293"/>
+        </w:trPr>
         <w:tc>
           <w:tcPr>
-            <w:tcW w:w="432" w:type="dxa"/>
-          </w:tcPr>
-          <w:p>
-            <w:pPr>
-              <w:pStyle w:val="Heading1"/>
-              <w:outlineLvl w:val="0"/>
-            </w:pPr>
-          </w:p>
-        </w:tc>
-        <w:tc>
-          <w:tcPr>
-            <w:tcW w:w="8923" w:type="dxa"/>
+            <w:tcW w:w="9354" w:type="dxa"/>
             <w:gridSpan w:val="4"/>
+            <w:tcBorders>
+              <w:top w:val="nil"/>
+              <w:bottom w:val="nil"/>
+            </w:tcBorders>
           </w:tcPr>
           <w:p>
             <w:pPr>
@@ -992,7 +1884,7 @@
                 <w:b/>
                 <w:sz w:val="22"/>
               </w:rPr>
-              <w:t>Assigned Industry Project</w:t>
+              <w:t>Assigned School Industry Project</w:t>
             </w:r>
           </w:p>
           <w:p>
@@ -1012,21 +1904,7 @@
                 <w:sz w:val="18"/>
                 <w:szCs w:val="18"/>
               </w:rPr>
-              <w:t>Designed and built a</w:t>
-            </w:r>
-            <w:r>
-              <w:rPr>
-                <w:sz w:val="18"/>
-                <w:szCs w:val="18"/>
-              </w:rPr>
-              <w:t xml:space="preserve"> mobile first</w:t>
-            </w:r>
-            <w:r>
-              <w:rPr>
-                <w:sz w:val="18"/>
-                <w:szCs w:val="18"/>
-              </w:rPr>
-              <w:t xml:space="preserve"> Diamond Resorts Members forum using ASP.net Core</w:t>
+              <w:t>Designed and built a mobile first Diamond Resorts Members forum using ASP.net Core</w:t>
             </w:r>
           </w:p>
           <w:p>
@@ -1049,74 +1927,19 @@
               <w:t>Had to build around the previous SQL Server database with over 600k users. Retrofitting the old data into newer technologies</w:t>
             </w:r>
           </w:p>
-          <w:p>
-            <w:pPr>
-              <w:pStyle w:val="ListParagraph"/>
-              <w:numPr>
-                <w:ilvl w:val="0"/>
-                <w:numId w:val="16"/>
-              </w:numPr>
-              <w:rPr>
-                <w:sz w:val="18"/>
-                <w:szCs w:val="18"/>
-              </w:rPr>
-            </w:pPr>
-            <w:r>
-              <w:rPr>
-                <w:sz w:val="18"/>
-                <w:szCs w:val="18"/>
-              </w:rPr>
-              <w:t>Lead the team, and acted as main communication with the project stakeholders at Diamond</w:t>
-            </w:r>
-          </w:p>
         </w:tc>
       </w:tr>
-    </w:tbl>
-    <w:tbl>
-      <w:tblPr>
-        <w:tblStyle w:val="TableGrid"/>
-        <w:tblpPr w:leftFromText="180" w:rightFromText="180" w:vertAnchor="text" w:horzAnchor="margin" w:tblpY="33"/>
-        <w:tblW w:w="0" w:type="auto"/>
-        <w:tblBorders>
-          <w:top w:val="single" w:sz="12" w:space="0" w:color="595959" w:themeColor="text1" w:themeTint="A6"/>
-          <w:left w:val="none" w:sz="0" w:space="0" w:color="auto"/>
-          <w:bottom w:val="none" w:sz="0" w:space="0" w:color="auto"/>
-          <w:right w:val="none" w:sz="0" w:space="0" w:color="auto"/>
-          <w:insideH w:val="none" w:sz="0" w:space="0" w:color="auto"/>
-          <w:insideV w:val="none" w:sz="0" w:space="0" w:color="auto"/>
-        </w:tblBorders>
-        <w:tblCellMar>
-          <w:top w:w="72" w:type="dxa"/>
-          <w:left w:w="115" w:type="dxa"/>
-          <w:bottom w:w="72" w:type="dxa"/>
-          <w:right w:w="115" w:type="dxa"/>
-        </w:tblCellMar>
-        <w:tblLook w:val="04A0" w:firstRow="1" w:lastRow="0" w:firstColumn="1" w:lastColumn="0" w:noHBand="0" w:noVBand="1"/>
-      </w:tblPr>
-      <w:tblGrid>
-        <w:gridCol w:w="432"/>
-        <w:gridCol w:w="8918"/>
-      </w:tblGrid>
       <w:tr>
+        <w:trPr>
+          <w:trHeight w:val="293"/>
+        </w:trPr>
         <w:tc>
           <w:tcPr>
-            <w:tcW w:w="432" w:type="dxa"/>
+            <w:tcW w:w="9354" w:type="dxa"/>
+            <w:gridSpan w:val="4"/>
             <w:tcBorders>
               <w:top w:val="nil"/>
-            </w:tcBorders>
-          </w:tcPr>
-          <w:p>
-            <w:pPr>
-              <w:pStyle w:val="Heading1"/>
-              <w:outlineLvl w:val="0"/>
-            </w:pPr>
-          </w:p>
-        </w:tc>
-        <w:tc>
-          <w:tcPr>
-            <w:tcW w:w="8918" w:type="dxa"/>
-            <w:tcBorders>
-              <w:top w:val="nil"/>
+              <w:bottom w:val="nil"/>
             </w:tcBorders>
           </w:tcPr>
           <w:p>
@@ -1140,11 +1963,11 @@
               <w:pStyle w:val="BodyParagraph"/>
               <w:numPr>
                 <w:ilvl w:val="0"/>
-                <w:numId w:val="20"/>
+                <w:numId w:val="23"/>
               </w:numPr>
               <w:rPr>
-                <w:sz w:val="18"/>
-                <w:szCs w:val="18"/>
+                <w:b/>
+                <w:sz w:val="22"/>
               </w:rPr>
             </w:pPr>
             <w:r>
@@ -1158,29 +1981,20 @@
         </w:tc>
       </w:tr>
       <w:tr>
+        <w:trPr>
+          <w:trHeight w:val="293"/>
+        </w:trPr>
         <w:tc>
           <w:tcPr>
-            <w:tcW w:w="432" w:type="dxa"/>
+            <w:tcW w:w="9354" w:type="dxa"/>
+            <w:gridSpan w:val="4"/>
             <w:tcBorders>
               <w:top w:val="nil"/>
+              <w:bottom w:val="nil"/>
             </w:tcBorders>
           </w:tcPr>
           <w:p>
             <w:pPr>
-              <w:pStyle w:val="Heading1"/>
-              <w:outlineLvl w:val="0"/>
-            </w:pPr>
-          </w:p>
-        </w:tc>
-        <w:tc>
-          <w:tcPr>
-            <w:tcW w:w="8918" w:type="dxa"/>
-            <w:tcBorders>
-              <w:top w:val="nil"/>
-            </w:tcBorders>
-          </w:tcPr>
-          <w:p>
-            <w:pPr>
               <w:pStyle w:val="BodyParagraph"/>
               <w:rPr>
                 <w:b/>
@@ -1192,7 +2006,7 @@
                 <w:b/>
                 <w:sz w:val="22"/>
               </w:rPr>
-              <w:t>Ben’s Budgeter – React PWA</w:t>
+              <w:t>BCIT – ASP.NET Core Gift Card App (Assigned Team Project)</w:t>
             </w:r>
           </w:p>
           <w:p>
@@ -1200,44 +2014,19 @@
               <w:pStyle w:val="BodyParagraph"/>
               <w:numPr>
                 <w:ilvl w:val="0"/>
-                <w:numId w:val="20"/>
+                <w:numId w:val="18"/>
               </w:numPr>
               <w:rPr>
                 <w:sz w:val="18"/>
                 <w:szCs w:val="18"/>
               </w:rPr>
             </w:pPr>
-            <w:proofErr w:type="gramStart"/>
             <w:r>
               <w:rPr>
                 <w:sz w:val="18"/>
                 <w:szCs w:val="18"/>
               </w:rPr>
-              <w:t>Progressive web app,</w:t>
-            </w:r>
-            <w:proofErr w:type="gramEnd"/>
-            <w:r>
-              <w:rPr>
-                <w:sz w:val="18"/>
-                <w:szCs w:val="18"/>
-              </w:rPr>
-              <w:t xml:space="preserve"> built using React and a Node.js backend with a </w:t>
-            </w:r>
-            <w:proofErr w:type="spellStart"/>
-            <w:r>
-              <w:rPr>
-                <w:sz w:val="18"/>
-                <w:szCs w:val="18"/>
-              </w:rPr>
-              <w:t>MongoDb</w:t>
-            </w:r>
-            <w:proofErr w:type="spellEnd"/>
-            <w:r>
-              <w:rPr>
-                <w:sz w:val="18"/>
-                <w:szCs w:val="18"/>
-              </w:rPr>
-              <w:t xml:space="preserve"> database.</w:t>
+              <w:t>Developed, as a team, an app where users can buy gift cards and then send to their friends using either email.</w:t>
             </w:r>
           </w:p>
           <w:p>
@@ -1245,7 +2034,7 @@
               <w:pStyle w:val="BodyParagraph"/>
               <w:numPr>
                 <w:ilvl w:val="0"/>
-                <w:numId w:val="20"/>
+                <w:numId w:val="18"/>
               </w:numPr>
               <w:rPr>
                 <w:sz w:val="18"/>
@@ -1257,23 +2046,7 @@
                 <w:sz w:val="18"/>
                 <w:szCs w:val="18"/>
               </w:rPr>
-              <w:t xml:space="preserve">Utilizes new </w:t>
-            </w:r>
-            <w:proofErr w:type="spellStart"/>
-            <w:r>
-              <w:rPr>
-                <w:sz w:val="18"/>
-                <w:szCs w:val="18"/>
-              </w:rPr>
-              <w:t>javascript</w:t>
-            </w:r>
-            <w:proofErr w:type="spellEnd"/>
-            <w:r>
-              <w:rPr>
-                <w:sz w:val="18"/>
-                <w:szCs w:val="18"/>
-              </w:rPr>
-              <w:t xml:space="preserve"> technologies such as a service worker.</w:t>
+              <w:t>App uses an ASP.net core backend and frontend. Prettified using Bootstrap</w:t>
             </w:r>
           </w:p>
           <w:p>
@@ -1281,19 +2054,19 @@
               <w:pStyle w:val="BodyParagraph"/>
               <w:numPr>
                 <w:ilvl w:val="0"/>
-                <w:numId w:val="20"/>
+                <w:numId w:val="18"/>
               </w:numPr>
               <w:rPr>
+                <w:b/>
+                <w:sz w:val="22"/>
+              </w:rPr>
+            </w:pPr>
+            <w:r>
+              <w:rPr>
                 <w:sz w:val="18"/>
                 <w:szCs w:val="18"/>
               </w:rPr>
-            </w:pPr>
-            <w:r>
-              <w:rPr>
-                <w:sz w:val="18"/>
-                <w:szCs w:val="18"/>
-              </w:rPr>
-              <w:t xml:space="preserve">App can be found and downloaded directly onto your mobile device at: </w:t>
+              <w:t xml:space="preserve">Project can be reviewed at: </w:t>
             </w:r>
             <w:hyperlink r:id="rId9" w:history="1">
               <w:r>
@@ -1302,66 +2075,43 @@
                   <w:sz w:val="18"/>
                   <w:szCs w:val="18"/>
                 </w:rPr>
-                <w:t>https://bensbudgeter.firebaseapp.com/</w:t>
+                <w:t>http://gifthub.azurewebsites.n</w:t>
+              </w:r>
+              <w:r>
+                <w:rPr>
+                  <w:rStyle w:val="Hyperlink"/>
+                  <w:sz w:val="18"/>
+                  <w:szCs w:val="18"/>
+                </w:rPr>
+                <w:t>e</w:t>
+              </w:r>
+              <w:r>
+                <w:rPr>
+                  <w:rStyle w:val="Hyperlink"/>
+                  <w:sz w:val="18"/>
+                  <w:szCs w:val="18"/>
+                </w:rPr>
+                <w:t>t/</w:t>
               </w:r>
             </w:hyperlink>
-            <w:r>
-              <w:rPr>
-                <w:sz w:val="18"/>
-                <w:szCs w:val="18"/>
-              </w:rPr>
-              <w:t xml:space="preserve"> </w:t>
-            </w:r>
-            <w:bookmarkStart w:id="0" w:name="_GoBack"/>
-            <w:bookmarkEnd w:id="0"/>
           </w:p>
         </w:tc>
       </w:tr>
-    </w:tbl>
-    <w:tbl>
-      <w:tblPr>
-        <w:tblStyle w:val="TableGrid"/>
-        <w:tblpPr w:leftFromText="180" w:rightFromText="180" w:vertAnchor="text" w:horzAnchor="margin" w:tblpY="-606"/>
-        <w:tblW w:w="9355" w:type="dxa"/>
-        <w:tblLook w:val="04A0" w:firstRow="1" w:lastRow="0" w:firstColumn="1" w:lastColumn="0" w:noHBand="0" w:noVBand="1"/>
-      </w:tblPr>
-      <w:tblGrid>
-        <w:gridCol w:w="432"/>
-        <w:gridCol w:w="8923"/>
-      </w:tblGrid>
       <w:tr>
         <w:trPr>
-          <w:trHeight w:val="1418"/>
+          <w:trHeight w:val="293"/>
         </w:trPr>
         <w:tc>
           <w:tcPr>
-            <w:tcW w:w="432" w:type="dxa"/>
+            <w:tcW w:w="9354" w:type="dxa"/>
+            <w:gridSpan w:val="4"/>
             <w:tcBorders>
               <w:top w:val="nil"/>
-              <w:left w:val="nil"/>
-              <w:bottom w:val="nil"/>
-              <w:right w:val="nil"/>
+              <w:bottom w:val="single" w:sz="12" w:space="0" w:color="auto"/>
             </w:tcBorders>
           </w:tcPr>
           <w:p>
             <w:pPr>
-              <w:pStyle w:val="Heading1"/>
-              <w:outlineLvl w:val="0"/>
-            </w:pPr>
-          </w:p>
-        </w:tc>
-        <w:tc>
-          <w:tcPr>
-            <w:tcW w:w="8923" w:type="dxa"/>
-            <w:tcBorders>
-              <w:top w:val="nil"/>
-              <w:left w:val="nil"/>
-              <w:bottom w:val="nil"/>
-              <w:right w:val="nil"/>
-            </w:tcBorders>
-          </w:tcPr>
-          <w:p>
-            <w:pPr>
               <w:pStyle w:val="BodyParagraph"/>
               <w:rPr>
                 <w:b/>
@@ -1373,7 +2123,7 @@
                 <w:b/>
                 <w:sz w:val="22"/>
               </w:rPr>
-              <w:t>BCIT – ASP.NET Core Gift Card App (Assigned Team Project)</w:t>
+              <w:t>Ben’s Budgeter – React PWA</w:t>
             </w:r>
           </w:p>
           <w:p>
@@ -1381,19 +2131,44 @@
               <w:pStyle w:val="BodyParagraph"/>
               <w:numPr>
                 <w:ilvl w:val="0"/>
-                <w:numId w:val="18"/>
+                <w:numId w:val="20"/>
               </w:numPr>
               <w:rPr>
                 <w:sz w:val="18"/>
                 <w:szCs w:val="18"/>
               </w:rPr>
             </w:pPr>
+            <w:proofErr w:type="gramStart"/>
             <w:r>
               <w:rPr>
                 <w:sz w:val="18"/>
                 <w:szCs w:val="18"/>
               </w:rPr>
-              <w:t>Developed, as a team, an app where users can buy gift cards and then send to their friends using either email.</w:t>
+              <w:t>Progressive web app,</w:t>
+            </w:r>
+            <w:proofErr w:type="gramEnd"/>
+            <w:r>
+              <w:rPr>
+                <w:sz w:val="18"/>
+                <w:szCs w:val="18"/>
+              </w:rPr>
+              <w:t xml:space="preserve"> built using React and a Node.js backend with a </w:t>
+            </w:r>
+            <w:proofErr w:type="spellStart"/>
+            <w:r>
+              <w:rPr>
+                <w:sz w:val="18"/>
+                <w:szCs w:val="18"/>
+              </w:rPr>
+              <w:t>MongoDb</w:t>
+            </w:r>
+            <w:proofErr w:type="spellEnd"/>
+            <w:r>
+              <w:rPr>
+                <w:sz w:val="18"/>
+                <w:szCs w:val="18"/>
+              </w:rPr>
+              <w:t xml:space="preserve"> database.</w:t>
             </w:r>
           </w:p>
           <w:p>
@@ -1401,7 +2176,7 @@
               <w:pStyle w:val="BodyParagraph"/>
               <w:numPr>
                 <w:ilvl w:val="0"/>
-                <w:numId w:val="18"/>
+                <w:numId w:val="20"/>
               </w:numPr>
               <w:rPr>
                 <w:sz w:val="18"/>
@@ -1413,7 +2188,23 @@
                 <w:sz w:val="18"/>
                 <w:szCs w:val="18"/>
               </w:rPr>
-              <w:t>App uses an ASP.net core backend and frontend. Prettified using Bootstrap</w:t>
+              <w:t xml:space="preserve">Utilizes new </w:t>
+            </w:r>
+            <w:proofErr w:type="spellStart"/>
+            <w:r>
+              <w:rPr>
+                <w:sz w:val="18"/>
+                <w:szCs w:val="18"/>
+              </w:rPr>
+              <w:t>javascript</w:t>
+            </w:r>
+            <w:proofErr w:type="spellEnd"/>
+            <w:r>
+              <w:rPr>
+                <w:sz w:val="18"/>
+                <w:szCs w:val="18"/>
+              </w:rPr>
+              <w:t xml:space="preserve"> technologies such as a service worker.</w:t>
             </w:r>
           </w:p>
           <w:p>
@@ -1421,19 +2212,19 @@
               <w:pStyle w:val="BodyParagraph"/>
               <w:numPr>
                 <w:ilvl w:val="0"/>
-                <w:numId w:val="18"/>
+                <w:numId w:val="20"/>
               </w:numPr>
               <w:rPr>
+                <w:b/>
+                <w:sz w:val="22"/>
+              </w:rPr>
+            </w:pPr>
+            <w:r>
+              <w:rPr>
                 <w:sz w:val="18"/>
                 <w:szCs w:val="18"/>
               </w:rPr>
-            </w:pPr>
-            <w:r>
-              <w:rPr>
-                <w:sz w:val="18"/>
-                <w:szCs w:val="18"/>
-              </w:rPr>
-              <w:t xml:space="preserve">Project can be reviewed at: </w:t>
+              <w:t xml:space="preserve">App can be found and downloaded directly onto your mobile device at: </w:t>
             </w:r>
             <w:hyperlink r:id="rId10" w:history="1">
               <w:r>
@@ -1442,750 +2233,74 @@
                   <w:sz w:val="18"/>
                   <w:szCs w:val="18"/>
                 </w:rPr>
-                <w:t>http://gifthub.azurewebsites.net/</w:t>
+                <w:t>https:</w:t>
+              </w:r>
+              <w:r>
+                <w:rPr>
+                  <w:rStyle w:val="Hyperlink"/>
+                  <w:sz w:val="18"/>
+                  <w:szCs w:val="18"/>
+                </w:rPr>
+                <w:t>/</w:t>
+              </w:r>
+              <w:r>
+                <w:rPr>
+                  <w:rStyle w:val="Hyperlink"/>
+                  <w:sz w:val="18"/>
+                  <w:szCs w:val="18"/>
+                </w:rPr>
+                <w:t>/bensbudgeter.firebaseapp.com/</w:t>
               </w:r>
             </w:hyperlink>
-            <w:r>
-              <w:rPr>
-                <w:sz w:val="18"/>
-                <w:szCs w:val="18"/>
-              </w:rPr>
-              <w:t xml:space="preserve"> </w:t>
-            </w:r>
-          </w:p>
-        </w:tc>
-      </w:tr>
-    </w:tbl>
-    <w:tbl>
-      <w:tblPr>
-        <w:tblStyle w:val="TableGrid"/>
-        <w:tblW w:w="0" w:type="auto"/>
-        <w:tblBorders>
-          <w:top w:val="single" w:sz="12" w:space="0" w:color="595959" w:themeColor="text1" w:themeTint="A6"/>
-          <w:left w:val="none" w:sz="0" w:space="0" w:color="auto"/>
-          <w:bottom w:val="none" w:sz="0" w:space="0" w:color="auto"/>
-          <w:right w:val="none" w:sz="0" w:space="0" w:color="auto"/>
-          <w:insideH w:val="none" w:sz="0" w:space="0" w:color="auto"/>
-          <w:insideV w:val="none" w:sz="0" w:space="0" w:color="auto"/>
-        </w:tblBorders>
-        <w:tblCellMar>
-          <w:top w:w="72" w:type="dxa"/>
-          <w:left w:w="115" w:type="dxa"/>
-          <w:bottom w:w="72" w:type="dxa"/>
-          <w:right w:w="115" w:type="dxa"/>
-        </w:tblCellMar>
-        <w:tblLook w:val="04A0" w:firstRow="1" w:lastRow="0" w:firstColumn="1" w:lastColumn="0" w:noHBand="0" w:noVBand="1"/>
-      </w:tblPr>
-      <w:tblGrid>
-        <w:gridCol w:w="432"/>
-        <w:gridCol w:w="6656"/>
-        <w:gridCol w:w="2262"/>
-      </w:tblGrid>
-      <w:tr>
-        <w:tc>
-          <w:tcPr>
-            <w:tcW w:w="432" w:type="dxa"/>
-            <w:tcBorders>
-              <w:top w:val="nil"/>
-            </w:tcBorders>
-          </w:tcPr>
-          <w:p>
-            <w:pPr>
-              <w:pStyle w:val="BodyParagraph"/>
-            </w:pPr>
-          </w:p>
-        </w:tc>
-        <w:tc>
-          <w:tcPr>
-            <w:tcW w:w="6656" w:type="dxa"/>
-            <w:tcBorders>
-              <w:top w:val="nil"/>
-            </w:tcBorders>
-          </w:tcPr>
-          <w:p>
-            <w:pPr>
-              <w:pStyle w:val="BodyParagraph"/>
-              <w:rPr>
-                <w:b/>
-                <w:sz w:val="22"/>
-              </w:rPr>
-            </w:pPr>
-            <w:r>
-              <w:rPr>
-                <w:b/>
-                <w:sz w:val="22"/>
-              </w:rPr>
-              <w:t>SEI Industries</w:t>
-            </w:r>
-          </w:p>
-          <w:p>
-            <w:pPr>
-              <w:pStyle w:val="BodyParagraph"/>
-              <w:rPr>
-                <w:sz w:val="18"/>
-                <w:szCs w:val="18"/>
-              </w:rPr>
-            </w:pPr>
-            <w:r>
-              <w:rPr>
-                <w:sz w:val="18"/>
-                <w:szCs w:val="18"/>
-              </w:rPr>
-              <w:t>SEI Industries is a</w:t>
-            </w:r>
-            <w:r>
-              <w:rPr>
-                <w:sz w:val="18"/>
-                <w:szCs w:val="18"/>
-              </w:rPr>
-              <w:t>n international</w:t>
-            </w:r>
-            <w:r>
-              <w:rPr>
-                <w:sz w:val="18"/>
-                <w:szCs w:val="18"/>
-              </w:rPr>
-              <w:t xml:space="preserve"> manufacturer based in Delta BC tha</w:t>
-            </w:r>
-            <w:r>
-              <w:rPr>
-                <w:sz w:val="18"/>
-                <w:szCs w:val="18"/>
-              </w:rPr>
-              <w:t>t makes a range of civilian and military products. Their most famous being the ‘Bambi Bucket’ which is the number one tool for putting out forest fires.</w:t>
-            </w:r>
-          </w:p>
-        </w:tc>
-        <w:tc>
-          <w:tcPr>
-            <w:tcW w:w="2262" w:type="dxa"/>
-            <w:tcBorders>
-              <w:top w:val="nil"/>
-            </w:tcBorders>
-          </w:tcPr>
-          <w:p>
-            <w:pPr>
-              <w:pStyle w:val="BodyParagraph"/>
-              <w:jc w:val="right"/>
-            </w:pPr>
-            <w:r>
-              <w:t>Sept. 2016–Mar. 2017</w:t>
-            </w:r>
-          </w:p>
-          <w:p>
-            <w:pPr>
-              <w:pStyle w:val="BodyParagraph"/>
-              <w:jc w:val="right"/>
-            </w:pPr>
-            <w:r>
-              <w:t xml:space="preserve">May </w:t>
-            </w:r>
-            <w:r>
-              <w:t>2017</w:t>
-            </w:r>
-          </w:p>
-          <w:p>
-            <w:pPr>
-              <w:pStyle w:val="BodyParagraph"/>
-              <w:jc w:val="right"/>
-            </w:pPr>
-            <w:r>
-              <w:t>Delta</w:t>
-            </w:r>
-            <w:r>
-              <w:t>, BC</w:t>
-            </w:r>
-          </w:p>
-        </w:tc>
-      </w:tr>
-      <w:tr>
-        <w:tc>
-          <w:tcPr>
-            <w:tcW w:w="432" w:type="dxa"/>
-            <w:shd w:val="clear" w:color="auto" w:fill="FFFFFF" w:themeFill="background1"/>
-          </w:tcPr>
-          <w:p>
-            <w:pPr>
-              <w:pStyle w:val="BodyParagraph"/>
-            </w:pPr>
-          </w:p>
-        </w:tc>
-        <w:tc>
-          <w:tcPr>
-            <w:tcW w:w="8918" w:type="dxa"/>
-            <w:gridSpan w:val="2"/>
-            <w:shd w:val="clear" w:color="auto" w:fill="FFFFFF" w:themeFill="background1"/>
-          </w:tcPr>
-          <w:p>
-            <w:pPr>
-              <w:pStyle w:val="Bullets"/>
-              <w:numPr>
-                <w:ilvl w:val="0"/>
-                <w:numId w:val="0"/>
-              </w:numPr>
-              <w:rPr>
-                <w:b/>
-              </w:rPr>
-            </w:pPr>
-            <w:r>
-              <w:rPr>
-                <w:b/>
-              </w:rPr>
-              <w:t>BCIT – Team Lead Industry Project 1</w:t>
-            </w:r>
-          </w:p>
-          <w:p>
-            <w:pPr>
-              <w:pStyle w:val="Bullets"/>
-              <w:numPr>
-                <w:ilvl w:val="0"/>
-                <w:numId w:val="11"/>
-              </w:numPr>
-              <w:rPr>
-                <w:sz w:val="18"/>
-                <w:szCs w:val="18"/>
-              </w:rPr>
-            </w:pPr>
-            <w:r>
-              <w:rPr>
-                <w:sz w:val="18"/>
-                <w:szCs w:val="18"/>
-              </w:rPr>
-              <w:t>Lead a team of three classmates to analyze the market for a company that SEI intended to acquire.</w:t>
-            </w:r>
-          </w:p>
-          <w:p>
-            <w:pPr>
-              <w:pStyle w:val="Bullets"/>
-              <w:numPr>
-                <w:ilvl w:val="0"/>
-                <w:numId w:val="11"/>
-              </w:numPr>
-              <w:rPr>
-                <w:sz w:val="18"/>
-                <w:szCs w:val="18"/>
-              </w:rPr>
-            </w:pPr>
-            <w:r>
-              <w:rPr>
-                <w:sz w:val="18"/>
-                <w:szCs w:val="18"/>
-              </w:rPr>
-              <w:t>Organized weekly meetings with project stakeholders and organized the project to make sure it finished complete and efficiently.</w:t>
-            </w:r>
-          </w:p>
-          <w:p>
-            <w:pPr>
-              <w:pStyle w:val="Bullets"/>
-              <w:numPr>
-                <w:ilvl w:val="0"/>
-                <w:numId w:val="11"/>
-              </w:numPr>
-              <w:rPr>
-                <w:sz w:val="18"/>
-                <w:szCs w:val="18"/>
-              </w:rPr>
-            </w:pPr>
-            <w:r>
-              <w:rPr>
-                <w:sz w:val="18"/>
-                <w:szCs w:val="18"/>
-              </w:rPr>
-              <w:t xml:space="preserve">Provided and presented a </w:t>
-            </w:r>
-            <w:proofErr w:type="gramStart"/>
-            <w:r>
-              <w:rPr>
-                <w:sz w:val="18"/>
-                <w:szCs w:val="18"/>
-              </w:rPr>
-              <w:t>60 page</w:t>
-            </w:r>
-            <w:proofErr w:type="gramEnd"/>
-            <w:r>
-              <w:rPr>
-                <w:sz w:val="18"/>
-                <w:szCs w:val="18"/>
-              </w:rPr>
-              <w:t xml:space="preserve"> report detailing our findings.</w:t>
-            </w:r>
-          </w:p>
-          <w:p>
-            <w:pPr>
-              <w:pStyle w:val="Bullets"/>
-              <w:numPr>
-                <w:ilvl w:val="0"/>
-                <w:numId w:val="0"/>
-              </w:numPr>
-              <w:rPr>
-                <w:b/>
-              </w:rPr>
-            </w:pPr>
-            <w:r>
-              <w:rPr>
-                <w:b/>
-              </w:rPr>
-              <w:t>BCIT – Team Lead Industry Project 2</w:t>
-            </w:r>
-          </w:p>
-          <w:p>
-            <w:pPr>
-              <w:pStyle w:val="Bullets"/>
-              <w:numPr>
-                <w:ilvl w:val="0"/>
-                <w:numId w:val="13"/>
-              </w:numPr>
-              <w:rPr>
-                <w:sz w:val="18"/>
-                <w:szCs w:val="18"/>
-              </w:rPr>
-            </w:pPr>
-            <w:r>
-              <w:rPr>
-                <w:sz w:val="18"/>
-                <w:szCs w:val="18"/>
-              </w:rPr>
-              <w:t>After the first project, was invited back to lead a project where we analyzed the market in Canada for a new product SEI intended to produce.</w:t>
-            </w:r>
-          </w:p>
-          <w:p>
-            <w:pPr>
-              <w:pStyle w:val="Bullets"/>
-              <w:numPr>
-                <w:ilvl w:val="0"/>
-                <w:numId w:val="13"/>
-              </w:numPr>
-              <w:rPr>
-                <w:sz w:val="18"/>
-                <w:szCs w:val="18"/>
-              </w:rPr>
-            </w:pPr>
-            <w:r>
-              <w:rPr>
-                <w:sz w:val="18"/>
-                <w:szCs w:val="18"/>
-              </w:rPr>
-              <w:t>Research was carried out by internet, phone and investigating.</w:t>
-            </w:r>
-          </w:p>
-          <w:p>
-            <w:pPr>
-              <w:pStyle w:val="Bullets"/>
-              <w:numPr>
-                <w:ilvl w:val="0"/>
-                <w:numId w:val="13"/>
-              </w:numPr>
-              <w:rPr>
-                <w:sz w:val="18"/>
-                <w:szCs w:val="18"/>
-              </w:rPr>
-            </w:pPr>
-            <w:r>
-              <w:rPr>
-                <w:sz w:val="18"/>
-                <w:szCs w:val="18"/>
-              </w:rPr>
-              <w:t xml:space="preserve">Wrote and presented a report at the end of the </w:t>
-            </w:r>
-            <w:r>
-              <w:rPr>
-                <w:sz w:val="18"/>
-                <w:szCs w:val="18"/>
-              </w:rPr>
-              <w:t>project.</w:t>
-            </w:r>
-          </w:p>
-          <w:p>
-            <w:pPr>
-              <w:pStyle w:val="Bullets"/>
-              <w:numPr>
-                <w:ilvl w:val="0"/>
-                <w:numId w:val="0"/>
-              </w:numPr>
-              <w:rPr>
-                <w:b/>
-              </w:rPr>
-            </w:pPr>
-            <w:r>
-              <w:rPr>
-                <w:b/>
-              </w:rPr>
-              <w:t>Paid Intern</w:t>
-            </w:r>
-            <w:r>
-              <w:rPr>
-                <w:b/>
-              </w:rPr>
-              <w:t xml:space="preserve"> </w:t>
-            </w:r>
-          </w:p>
-          <w:p>
-            <w:pPr>
-              <w:pStyle w:val="Bullets"/>
-              <w:rPr>
-                <w:sz w:val="18"/>
-                <w:szCs w:val="18"/>
-              </w:rPr>
-            </w:pPr>
-            <w:r>
-              <w:rPr>
-                <w:sz w:val="18"/>
-                <w:szCs w:val="18"/>
-              </w:rPr>
-              <w:t xml:space="preserve">Assisted with researching and determining a marketing representative for SEI in the Kingdom of Thailand </w:t>
-            </w:r>
-          </w:p>
-          <w:p>
-            <w:pPr>
-              <w:pStyle w:val="Bullets"/>
-              <w:rPr>
-                <w:sz w:val="18"/>
-                <w:szCs w:val="18"/>
-              </w:rPr>
-            </w:pPr>
-            <w:r>
-              <w:rPr>
-                <w:sz w:val="18"/>
-                <w:szCs w:val="18"/>
-              </w:rPr>
-              <w:t>Updated the manuals of most of SEI’s current product range</w:t>
-            </w:r>
-          </w:p>
-          <w:p>
-            <w:pPr>
-              <w:pStyle w:val="Bullets"/>
-            </w:pPr>
-            <w:r>
-              <w:rPr>
-                <w:sz w:val="18"/>
-                <w:szCs w:val="18"/>
-              </w:rPr>
-              <w:t>Determined marketable opportunities for SEI in Africa</w:t>
-            </w:r>
-            <w:r>
-              <w:t xml:space="preserve"> </w:t>
-            </w:r>
-          </w:p>
-        </w:tc>
-      </w:tr>
-    </w:tbl>
-    <w:tbl>
-      <w:tblPr>
-        <w:tblStyle w:val="TableGrid"/>
-        <w:tblpPr w:leftFromText="180" w:rightFromText="180" w:vertAnchor="text" w:horzAnchor="margin" w:tblpY="128"/>
-        <w:tblW w:w="9314" w:type="dxa"/>
-        <w:tblBorders>
-          <w:top w:val="none" w:sz="0" w:space="0" w:color="auto"/>
-          <w:left w:val="none" w:sz="0" w:space="0" w:color="auto"/>
-          <w:bottom w:val="none" w:sz="0" w:space="0" w:color="auto"/>
-          <w:right w:val="none" w:sz="0" w:space="0" w:color="auto"/>
-          <w:insideH w:val="none" w:sz="0" w:space="0" w:color="auto"/>
-          <w:insideV w:val="none" w:sz="0" w:space="0" w:color="auto"/>
-        </w:tblBorders>
-        <w:tblCellMar>
-          <w:top w:w="72" w:type="dxa"/>
-          <w:left w:w="115" w:type="dxa"/>
-          <w:bottom w:w="72" w:type="dxa"/>
-          <w:right w:w="115" w:type="dxa"/>
-        </w:tblCellMar>
-        <w:tblLook w:val="04A0" w:firstRow="1" w:lastRow="0" w:firstColumn="1" w:lastColumn="0" w:noHBand="0" w:noVBand="1"/>
-      </w:tblPr>
-      <w:tblGrid>
-        <w:gridCol w:w="429"/>
-        <w:gridCol w:w="3519"/>
-        <w:gridCol w:w="5366"/>
-      </w:tblGrid>
-      <w:tr>
-        <w:trPr>
-          <w:trHeight w:val="657"/>
-        </w:trPr>
-        <w:tc>
-          <w:tcPr>
-            <w:tcW w:w="429" w:type="dxa"/>
-          </w:tcPr>
-          <w:p>
-            <w:pPr>
-              <w:pStyle w:val="BodyParagraph"/>
-            </w:pPr>
-          </w:p>
-        </w:tc>
-        <w:tc>
-          <w:tcPr>
-            <w:tcW w:w="3519" w:type="dxa"/>
-          </w:tcPr>
-          <w:p>
-            <w:pPr>
-              <w:pStyle w:val="BodyParagraph"/>
-              <w:rPr>
-                <w:b/>
-                <w:sz w:val="22"/>
-              </w:rPr>
-            </w:pPr>
-            <w:r>
-              <w:rPr>
-                <w:b/>
-                <w:sz w:val="22"/>
-              </w:rPr>
-              <w:t>Municipality of Whistler</w:t>
-            </w:r>
-          </w:p>
-          <w:p>
-            <w:pPr>
-              <w:pStyle w:val="BodyParagraph"/>
-            </w:pPr>
-            <w:r>
-              <w:t>Village Maintenance Crew</w:t>
-            </w:r>
-          </w:p>
-        </w:tc>
-        <w:tc>
-          <w:tcPr>
-            <w:tcW w:w="5365" w:type="dxa"/>
-          </w:tcPr>
-          <w:p>
-            <w:pPr>
-              <w:pStyle w:val="BodyParagraph"/>
-              <w:jc w:val="right"/>
-            </w:pPr>
-            <w:r>
-              <w:t>June. 2014 – Sept. 2014, Apr.2016 – Sept. 2016</w:t>
-            </w:r>
-          </w:p>
-          <w:p>
-            <w:pPr>
-              <w:pStyle w:val="BodyParagraph"/>
-              <w:jc w:val="right"/>
-            </w:pPr>
-            <w:r>
-              <w:t>Whistler, BC</w:t>
-            </w:r>
           </w:p>
         </w:tc>
       </w:tr>
       <w:tr>
         <w:trPr>
-          <w:trHeight w:val="268"/>
+          <w:trHeight w:val="293"/>
         </w:trPr>
         <w:tc>
           <w:tcPr>
-            <w:tcW w:w="429" w:type="dxa"/>
+            <w:tcW w:w="9354" w:type="dxa"/>
+            <w:gridSpan w:val="4"/>
+            <w:tcBorders>
+              <w:top w:val="single" w:sz="12" w:space="0" w:color="auto"/>
+              <w:bottom w:val="single" w:sz="2" w:space="0" w:color="auto"/>
+            </w:tcBorders>
           </w:tcPr>
           <w:p>
             <w:pPr>
               <w:pStyle w:val="BodyParagraph"/>
-            </w:pPr>
-          </w:p>
-        </w:tc>
-        <w:tc>
-          <w:tcPr>
-            <w:tcW w:w="8885" w:type="dxa"/>
-            <w:gridSpan w:val="2"/>
-          </w:tcPr>
-          <w:p>
-            <w:pPr>
-              <w:pStyle w:val="Bullets"/>
-              <w:numPr>
-                <w:ilvl w:val="0"/>
-                <w:numId w:val="0"/>
-              </w:numPr>
-              <w:ind w:left="360" w:hanging="360"/>
-            </w:pPr>
-            <w:r>
-              <w:t>Provided general village maintenance and cleaning in Whistler village. Kept the village clean but importantly spoke with guests and tourists, assist them if need</w:t>
-            </w:r>
-            <w:r>
-              <w:t>.</w:t>
-            </w:r>
-          </w:p>
-        </w:tc>
-      </w:tr>
-    </w:tbl>
-    <w:tbl>
-      <w:tblPr>
-        <w:tblStyle w:val="TableGrid"/>
-        <w:tblpPr w:leftFromText="180" w:rightFromText="180" w:vertAnchor="text" w:horzAnchor="margin" w:tblpY="1703"/>
-        <w:tblW w:w="0" w:type="auto"/>
-        <w:tblBorders>
-          <w:top w:val="none" w:sz="0" w:space="0" w:color="auto"/>
-          <w:left w:val="none" w:sz="0" w:space="0" w:color="auto"/>
-          <w:bottom w:val="none" w:sz="0" w:space="0" w:color="auto"/>
-          <w:right w:val="none" w:sz="0" w:space="0" w:color="auto"/>
-          <w:insideH w:val="none" w:sz="0" w:space="0" w:color="auto"/>
-          <w:insideV w:val="none" w:sz="0" w:space="0" w:color="auto"/>
-        </w:tblBorders>
-        <w:tblCellMar>
-          <w:top w:w="72" w:type="dxa"/>
-          <w:left w:w="115" w:type="dxa"/>
-          <w:bottom w:w="72" w:type="dxa"/>
-          <w:right w:w="115" w:type="dxa"/>
-        </w:tblCellMar>
-        <w:tblLook w:val="04A0" w:firstRow="1" w:lastRow="0" w:firstColumn="1" w:lastColumn="0" w:noHBand="0" w:noVBand="1"/>
-      </w:tblPr>
-      <w:tblGrid>
-        <w:gridCol w:w="432"/>
-        <w:gridCol w:w="2687"/>
-        <w:gridCol w:w="6241"/>
-      </w:tblGrid>
-      <w:tr>
-        <w:tc>
-          <w:tcPr>
-            <w:tcW w:w="432" w:type="dxa"/>
-          </w:tcPr>
-          <w:p>
-            <w:pPr>
-              <w:pStyle w:val="BodyParagraph"/>
-            </w:pPr>
-          </w:p>
-        </w:tc>
-        <w:tc>
-          <w:tcPr>
-            <w:tcW w:w="2687" w:type="dxa"/>
-          </w:tcPr>
-          <w:p>
-            <w:pPr>
-              <w:pStyle w:val="BodyParagraph"/>
               <w:rPr>
                 <w:b/>
+                <w:bCs/>
                 <w:sz w:val="22"/>
               </w:rPr>
             </w:pPr>
             <w:r>
               <w:rPr>
                 <w:b/>
-                <w:sz w:val="22"/>
-              </w:rPr>
-              <w:t xml:space="preserve">Hy’s </w:t>
-            </w:r>
-            <w:r>
-              <w:rPr>
-                <w:b/>
-                <w:sz w:val="22"/>
-              </w:rPr>
-              <w:t>Steakhouse</w:t>
-            </w:r>
-            <w:r>
-              <w:rPr>
-                <w:b/>
-                <w:sz w:val="22"/>
-              </w:rPr>
-              <w:t xml:space="preserve"> </w:t>
-            </w:r>
-          </w:p>
-          <w:p>
-            <w:pPr>
-              <w:pStyle w:val="BodyParagraph"/>
-            </w:pPr>
-            <w:r>
-              <w:t>Captain</w:t>
-            </w:r>
-          </w:p>
-        </w:tc>
-        <w:tc>
-          <w:tcPr>
-            <w:tcW w:w="6241" w:type="dxa"/>
-          </w:tcPr>
-          <w:p>
-            <w:pPr>
-              <w:pStyle w:val="BodyParagraph"/>
-              <w:jc w:val="right"/>
-            </w:pPr>
-            <w:r>
-              <w:t>Aug. 2015 – Dec. 2015, Dec.2016, Dec. 2017</w:t>
-            </w:r>
-          </w:p>
-          <w:p>
-            <w:pPr>
-              <w:pStyle w:val="BodyParagraph"/>
-              <w:jc w:val="right"/>
-            </w:pPr>
-            <w:r>
-              <w:t>Whistler, BC</w:t>
+                <w:bCs/>
+                <w:color w:val="404040" w:themeColor="text1" w:themeTint="BF"/>
+                <w:sz w:val="26"/>
+              </w:rPr>
+              <w:t>Community Affiliations</w:t>
             </w:r>
           </w:p>
         </w:tc>
       </w:tr>
       <w:tr>
+        <w:trPr>
+          <w:trHeight w:val="293"/>
+        </w:trPr>
         <w:tc>
           <w:tcPr>
-            <w:tcW w:w="432" w:type="dxa"/>
-          </w:tcPr>
-          <w:p>
-            <w:pPr>
-              <w:pStyle w:val="BodyParagraph"/>
-            </w:pPr>
-          </w:p>
-        </w:tc>
-        <w:tc>
-          <w:tcPr>
-            <w:tcW w:w="8928" w:type="dxa"/>
-            <w:gridSpan w:val="2"/>
-          </w:tcPr>
-          <w:p>
-            <w:pPr>
-              <w:pStyle w:val="Bullets"/>
-              <w:numPr>
-                <w:ilvl w:val="0"/>
-                <w:numId w:val="0"/>
-              </w:numPr>
-              <w:ind w:left="360" w:hanging="360"/>
-            </w:pPr>
-            <w:r>
-              <w:t xml:space="preserve">Expedited, and food ran in a </w:t>
-            </w:r>
-            <w:r>
-              <w:t>fast-paced</w:t>
-            </w:r>
-            <w:r>
-              <w:t xml:space="preserve"> dining environment where we were expected to take the initiative on creating a supreme dining experience for the guests. </w:t>
-            </w:r>
-          </w:p>
-        </w:tc>
-      </w:tr>
-    </w:tbl>
-    <w:tbl>
-      <w:tblPr>
-        <w:tblStyle w:val="TableGrid"/>
-        <w:tblpPr w:leftFromText="180" w:rightFromText="180" w:vertAnchor="text" w:horzAnchor="margin" w:tblpY="3028"/>
-        <w:tblW w:w="0" w:type="auto"/>
-        <w:tblBorders>
-          <w:top w:val="single" w:sz="12" w:space="0" w:color="595959" w:themeColor="text1" w:themeTint="A6"/>
-          <w:left w:val="none" w:sz="0" w:space="0" w:color="auto"/>
-          <w:bottom w:val="none" w:sz="0" w:space="0" w:color="auto"/>
-          <w:right w:val="none" w:sz="0" w:space="0" w:color="auto"/>
-          <w:insideH w:val="none" w:sz="0" w:space="0" w:color="auto"/>
-          <w:insideV w:val="none" w:sz="0" w:space="0" w:color="auto"/>
-        </w:tblBorders>
-        <w:tblCellMar>
-          <w:top w:w="43" w:type="dxa"/>
-          <w:left w:w="115" w:type="dxa"/>
-          <w:bottom w:w="43" w:type="dxa"/>
-          <w:right w:w="115" w:type="dxa"/>
-        </w:tblCellMar>
-        <w:tblLook w:val="04A0" w:firstRow="1" w:lastRow="0" w:firstColumn="1" w:lastColumn="0" w:noHBand="0" w:noVBand="1"/>
-      </w:tblPr>
-      <w:tblGrid>
-        <w:gridCol w:w="9360"/>
-      </w:tblGrid>
-      <w:tr>
-        <w:tc>
-          <w:tcPr>
-            <w:tcW w:w="9350" w:type="dxa"/>
-          </w:tcPr>
-          <w:p>
-            <w:pPr>
-              <w:pStyle w:val="Heading1"/>
-              <w:outlineLvl w:val="0"/>
-            </w:pPr>
-            <w:r>
-              <w:t>Community Affiliations</w:t>
-            </w:r>
-          </w:p>
-        </w:tc>
-      </w:tr>
-      <w:tr>
-        <w:tc>
-          <w:tcPr>
-            <w:tcW w:w="9350" w:type="dxa"/>
+            <w:tcW w:w="9354" w:type="dxa"/>
+            <w:gridSpan w:val="4"/>
+            <w:tcBorders>
+              <w:top w:val="single" w:sz="2" w:space="0" w:color="auto"/>
+              <w:bottom w:val="single" w:sz="12" w:space="0" w:color="auto"/>
+            </w:tcBorders>
           </w:tcPr>
           <w:p>
             <w:pPr>
@@ -2194,8 +2309,16 @@
                 <w:ilvl w:val="0"/>
                 <w:numId w:val="8"/>
               </w:numPr>
-            </w:pPr>
-            <w:r>
+              <w:rPr>
+                <w:sz w:val="18"/>
+                <w:szCs w:val="18"/>
+              </w:rPr>
+            </w:pPr>
+            <w:r>
+              <w:rPr>
+                <w:sz w:val="18"/>
+                <w:szCs w:val="18"/>
+              </w:rPr>
               <w:t>Original member of the Blockchain for Product Developer Meetup Group</w:t>
             </w:r>
           </w:p>
@@ -2206,9 +2329,17 @@
                 <w:ilvl w:val="0"/>
                 <w:numId w:val="8"/>
               </w:numPr>
-            </w:pPr>
-            <w:r>
-              <w:t>Original member, and help lead, “Learning Solidity Together”. A meet up group dedicated to the learning of the Solidity programming language, and the development of application of the blockchain.</w:t>
+              <w:rPr>
+                <w:sz w:val="18"/>
+                <w:szCs w:val="18"/>
+              </w:rPr>
+            </w:pPr>
+            <w:r>
+              <w:rPr>
+                <w:sz w:val="18"/>
+                <w:szCs w:val="18"/>
+              </w:rPr>
+              <w:t>Original member, and help lead, “Learning Solidity Together”. A meet up group dedicated to the learning of the Solidity programming language</w:t>
             </w:r>
           </w:p>
           <w:p>
@@ -2218,164 +2349,108 @@
                 <w:ilvl w:val="0"/>
                 <w:numId w:val="8"/>
               </w:numPr>
-            </w:pPr>
-            <w:r>
+              <w:rPr>
+                <w:sz w:val="18"/>
+                <w:szCs w:val="18"/>
+              </w:rPr>
+            </w:pPr>
+            <w:r>
+              <w:rPr>
+                <w:sz w:val="18"/>
+                <w:szCs w:val="18"/>
+              </w:rPr>
               <w:t>.NET User Group BC</w:t>
             </w:r>
           </w:p>
-          <w:tbl>
-            <w:tblPr>
-              <w:tblStyle w:val="TableGrid"/>
-              <w:tblpPr w:leftFromText="180" w:rightFromText="180" w:vertAnchor="text" w:horzAnchor="margin" w:tblpY="123"/>
-              <w:tblW w:w="9458" w:type="dxa"/>
-              <w:tblBorders>
-                <w:top w:val="single" w:sz="12" w:space="0" w:color="595959" w:themeColor="text1" w:themeTint="A6"/>
-                <w:left w:val="none" w:sz="0" w:space="0" w:color="auto"/>
-                <w:bottom w:val="none" w:sz="0" w:space="0" w:color="auto"/>
-                <w:right w:val="none" w:sz="0" w:space="0" w:color="auto"/>
-                <w:insideH w:val="none" w:sz="0" w:space="0" w:color="auto"/>
-                <w:insideV w:val="none" w:sz="0" w:space="0" w:color="auto"/>
-              </w:tblBorders>
-              <w:tblCellMar>
-                <w:top w:w="43" w:type="dxa"/>
-                <w:left w:w="115" w:type="dxa"/>
-                <w:bottom w:w="43" w:type="dxa"/>
-                <w:right w:w="115" w:type="dxa"/>
-              </w:tblCellMar>
-              <w:tblLook w:val="04A0" w:firstRow="1" w:lastRow="0" w:firstColumn="1" w:lastColumn="0" w:noHBand="0" w:noVBand="1"/>
-            </w:tblPr>
-            <w:tblGrid>
-              <w:gridCol w:w="1560"/>
-              <w:gridCol w:w="7898"/>
-            </w:tblGrid>
-            <w:tr>
-              <w:tc>
-                <w:tcPr>
-                  <w:tcW w:w="9458" w:type="dxa"/>
-                  <w:gridSpan w:val="2"/>
-                </w:tcPr>
-                <w:p>
-                  <w:pPr>
-                    <w:pStyle w:val="Heading1"/>
-                    <w:outlineLvl w:val="0"/>
-                  </w:pPr>
-                  <w:r>
-                    <w:t>Interests</w:t>
-                  </w:r>
-                </w:p>
-              </w:tc>
-            </w:tr>
-            <w:tr>
-              <w:tc>
-                <w:tcPr>
-                  <w:tcW w:w="1560" w:type="dxa"/>
-                </w:tcPr>
-                <w:p>
-                  <w:pPr>
-                    <w:pStyle w:val="BodyParagraph"/>
-                    <w:rPr>
-                      <w:b/>
-                    </w:rPr>
-                  </w:pPr>
-                  <w:r>
-                    <w:rPr>
-                      <w:b/>
-                    </w:rPr>
-                    <w:t>Other Skills:</w:t>
-                  </w:r>
-                </w:p>
-              </w:tc>
-              <w:tc>
-                <w:tcPr>
-                  <w:tcW w:w="7898" w:type="dxa"/>
-                </w:tcPr>
-                <w:p>
-                  <w:pPr>
-                    <w:pStyle w:val="BodyParagraph"/>
-                  </w:pPr>
-                  <w:r>
-                    <w:t xml:space="preserve">Can beat anyone at Mario Kart Double Dash, </w:t>
-                  </w:r>
-                  <w:proofErr w:type="gramStart"/>
-                  <w:r>
-                    <w:t>Can</w:t>
-                  </w:r>
-                  <w:proofErr w:type="gramEnd"/>
-                  <w:r>
-                    <w:t xml:space="preserve"> do a standing backflip</w:t>
-                  </w:r>
-                </w:p>
-              </w:tc>
-            </w:tr>
-            <w:tr>
-              <w:tc>
-                <w:tcPr>
-                  <w:tcW w:w="1560" w:type="dxa"/>
-                </w:tcPr>
-                <w:p>
-                  <w:pPr>
-                    <w:pStyle w:val="BodyParagraph"/>
-                    <w:rPr>
-                      <w:b/>
-                    </w:rPr>
-                  </w:pPr>
-                  <w:r>
-                    <w:rPr>
-                      <w:b/>
-                    </w:rPr>
-                    <w:t>Interests:</w:t>
-                  </w:r>
-                </w:p>
-              </w:tc>
-              <w:tc>
-                <w:tcPr>
-                  <w:tcW w:w="7898" w:type="dxa"/>
-                </w:tcPr>
-                <w:p>
-                  <w:pPr>
-                    <w:pStyle w:val="BodyParagraph"/>
-                  </w:pPr>
-                  <w:r>
-                    <w:t>Skiing, Hiking, Camping, Hugging Trees, Travelling, Petting Dogs, Meeting new people, Reading</w:t>
-                  </w:r>
-                </w:p>
-              </w:tc>
-            </w:tr>
-            <w:tr>
-              <w:tc>
-                <w:tcPr>
-                  <w:tcW w:w="1560" w:type="dxa"/>
-                </w:tcPr>
-                <w:p>
-                  <w:pPr>
-                    <w:pStyle w:val="BodyParagraph"/>
-                    <w:rPr>
-                      <w:b/>
-                    </w:rPr>
-                  </w:pPr>
-                </w:p>
-              </w:tc>
-              <w:tc>
-                <w:tcPr>
-                  <w:tcW w:w="7898" w:type="dxa"/>
-                </w:tcPr>
-                <w:p>
-                  <w:pPr>
-                    <w:pStyle w:val="BodyParagraph"/>
-                  </w:pPr>
-                </w:p>
-              </w:tc>
-            </w:tr>
-          </w:tbl>
           <w:p>
             <w:pPr>
               <w:pStyle w:val="BodyParagraph"/>
-            </w:pPr>
+              <w:numPr>
+                <w:ilvl w:val="0"/>
+                <w:numId w:val="8"/>
+              </w:numPr>
+              <w:rPr>
+                <w:sz w:val="18"/>
+                <w:szCs w:val="18"/>
+              </w:rPr>
+            </w:pPr>
+            <w:r>
+              <w:rPr>
+                <w:sz w:val="18"/>
+                <w:szCs w:val="18"/>
+              </w:rPr>
+              <w:t>AST Level 2</w:t>
+            </w:r>
+          </w:p>
+        </w:tc>
+      </w:tr>
+      <w:tr>
+        <w:trPr>
+          <w:trHeight w:val="293"/>
+        </w:trPr>
+        <w:tc>
+          <w:tcPr>
+            <w:tcW w:w="9354" w:type="dxa"/>
+            <w:gridSpan w:val="4"/>
+            <w:tcBorders>
+              <w:top w:val="single" w:sz="12" w:space="0" w:color="auto"/>
+              <w:bottom w:val="nil"/>
+            </w:tcBorders>
+          </w:tcPr>
+          <w:p>
+            <w:pPr>
+              <w:pStyle w:val="BodyParagraph"/>
+              <w:rPr>
+                <w:sz w:val="18"/>
+                <w:szCs w:val="18"/>
+              </w:rPr>
+            </w:pPr>
+            <w:r>
+              <w:rPr>
+                <w:b/>
+                <w:bCs/>
+                <w:color w:val="404040" w:themeColor="text1" w:themeTint="BF"/>
+                <w:sz w:val="26"/>
+              </w:rPr>
+              <w:t>Interests</w:t>
+            </w:r>
+          </w:p>
+        </w:tc>
+      </w:tr>
+      <w:tr>
+        <w:trPr>
+          <w:trHeight w:val="293"/>
+        </w:trPr>
+        <w:tc>
+          <w:tcPr>
+            <w:tcW w:w="9354" w:type="dxa"/>
+            <w:gridSpan w:val="4"/>
+            <w:tcBorders>
+              <w:top w:val="nil"/>
+              <w:bottom w:val="nil"/>
+            </w:tcBorders>
+          </w:tcPr>
+          <w:p>
+            <w:pPr>
+              <w:pStyle w:val="BodyParagraph"/>
+              <w:rPr>
+                <w:color w:val="404040" w:themeColor="text1" w:themeTint="BF"/>
+                <w:sz w:val="18"/>
+                <w:szCs w:val="18"/>
+              </w:rPr>
+            </w:pPr>
+            <w:r>
+              <w:rPr>
+                <w:color w:val="404040" w:themeColor="text1" w:themeTint="BF"/>
+                <w:sz w:val="18"/>
+                <w:szCs w:val="18"/>
+              </w:rPr>
+              <w:t>Climbing, skiing, hiking, biking, exploring, adventuring, looking at neat trees, petting dogs, reading</w:t>
+            </w:r>
           </w:p>
         </w:tc>
       </w:tr>
     </w:tbl>
-    <w:p/>
     <w:p/>
     <w:sectPr>
       <w:footerReference w:type="even" r:id="rId11"/>
@@ -2466,7 +2541,6 @@
       </w:rPr>
       <w:t xml:space="preserve">  </w:t>
     </w:r>
-    <w:proofErr w:type="gramStart"/>
     <w:r>
       <w:rPr>
         <w:sz w:val="18"/>
@@ -2504,7 +2578,6 @@
       </w:rPr>
       <w:t>|</w:t>
     </w:r>
-    <w:proofErr w:type="gramEnd"/>
     <w:r>
       <w:rPr>
         <w:rStyle w:val="Hyperlink"/>
@@ -2521,21 +2594,12 @@
       </w:rPr>
       <w:t>ca.linkedin.com/</w:t>
     </w:r>
-    <w:proofErr w:type="spellStart"/>
     <w:r>
       <w:rPr>
         <w:color w:val="404040" w:themeColor="text1" w:themeTint="BF"/>
         <w:sz w:val="18"/>
       </w:rPr>
-      <w:t>bflynnigan</w:t>
-    </w:r>
-    <w:proofErr w:type="spellEnd"/>
-    <w:r>
-      <w:rPr>
-        <w:color w:val="404040" w:themeColor="text1" w:themeTint="BF"/>
-        <w:sz w:val="18"/>
-      </w:rPr>
-      <w:t xml:space="preserve">  |    https://github.com/bennaflynn</w:t>
+      <w:t>bflynnigan  |    https://github.com/bennaflynn</w:t>
     </w:r>
   </w:p>
   <w:p>
@@ -2932,7 +2996,7 @@
   <w:abstractNum w:abstractNumId="3" w15:restartNumberingAfterBreak="0">
     <w:nsid w:val="313C03DB"/>
     <w:multiLevelType w:val="hybridMultilevel"/>
-    <w:tmpl w:val="545E28F4"/>
+    <w:tmpl w:val="F028B9DC"/>
     <w:lvl w:ilvl="0" w:tplc="10090001">
       <w:start w:val="1"/>
       <w:numFmt w:val="bullet"/>
@@ -4509,7 +4573,7 @@
   <w:abstractNum w:abstractNumId="16" w15:restartNumberingAfterBreak="0">
     <w:nsid w:val="70B53265"/>
     <w:multiLevelType w:val="hybridMultilevel"/>
-    <w:tmpl w:val="F0E8AF4A"/>
+    <w:tmpl w:val="EB3600BC"/>
     <w:lvl w:ilvl="0" w:tplc="10090001">
       <w:start w:val="1"/>
       <w:numFmt w:val="bullet"/>
@@ -4620,9 +4684,235 @@
     </w:lvl>
   </w:abstractNum>
   <w:abstractNum w:abstractNumId="17" w15:restartNumberingAfterBreak="0">
+    <w:nsid w:val="72EE5415"/>
+    <w:multiLevelType w:val="hybridMultilevel"/>
+    <w:tmpl w:val="C48CEC3E"/>
+    <w:lvl w:ilvl="0" w:tplc="10090001">
+      <w:start w:val="1"/>
+      <w:numFmt w:val="bullet"/>
+      <w:lvlText w:val=""/>
+      <w:lvlJc w:val="left"/>
+      <w:pPr>
+        <w:ind w:left="360" w:hanging="360"/>
+      </w:pPr>
+      <w:rPr>
+        <w:rFonts w:ascii="Symbol" w:hAnsi="Symbol" w:hint="default"/>
+      </w:rPr>
+    </w:lvl>
+    <w:lvl w:ilvl="1" w:tplc="10090003" w:tentative="1">
+      <w:start w:val="1"/>
+      <w:numFmt w:val="bullet"/>
+      <w:lvlText w:val="o"/>
+      <w:lvlJc w:val="left"/>
+      <w:pPr>
+        <w:ind w:left="1080" w:hanging="360"/>
+      </w:pPr>
+      <w:rPr>
+        <w:rFonts w:ascii="Courier New" w:hAnsi="Courier New" w:cs="Courier New" w:hint="default"/>
+      </w:rPr>
+    </w:lvl>
+    <w:lvl w:ilvl="2" w:tplc="10090005" w:tentative="1">
+      <w:start w:val="1"/>
+      <w:numFmt w:val="bullet"/>
+      <w:lvlText w:val=""/>
+      <w:lvlJc w:val="left"/>
+      <w:pPr>
+        <w:ind w:left="1800" w:hanging="360"/>
+      </w:pPr>
+      <w:rPr>
+        <w:rFonts w:ascii="Wingdings" w:hAnsi="Wingdings" w:hint="default"/>
+      </w:rPr>
+    </w:lvl>
+    <w:lvl w:ilvl="3" w:tplc="10090001" w:tentative="1">
+      <w:start w:val="1"/>
+      <w:numFmt w:val="bullet"/>
+      <w:lvlText w:val=""/>
+      <w:lvlJc w:val="left"/>
+      <w:pPr>
+        <w:ind w:left="2520" w:hanging="360"/>
+      </w:pPr>
+      <w:rPr>
+        <w:rFonts w:ascii="Symbol" w:hAnsi="Symbol" w:hint="default"/>
+      </w:rPr>
+    </w:lvl>
+    <w:lvl w:ilvl="4" w:tplc="10090003" w:tentative="1">
+      <w:start w:val="1"/>
+      <w:numFmt w:val="bullet"/>
+      <w:lvlText w:val="o"/>
+      <w:lvlJc w:val="left"/>
+      <w:pPr>
+        <w:ind w:left="3240" w:hanging="360"/>
+      </w:pPr>
+      <w:rPr>
+        <w:rFonts w:ascii="Courier New" w:hAnsi="Courier New" w:cs="Courier New" w:hint="default"/>
+      </w:rPr>
+    </w:lvl>
+    <w:lvl w:ilvl="5" w:tplc="10090005" w:tentative="1">
+      <w:start w:val="1"/>
+      <w:numFmt w:val="bullet"/>
+      <w:lvlText w:val=""/>
+      <w:lvlJc w:val="left"/>
+      <w:pPr>
+        <w:ind w:left="3960" w:hanging="360"/>
+      </w:pPr>
+      <w:rPr>
+        <w:rFonts w:ascii="Wingdings" w:hAnsi="Wingdings" w:hint="default"/>
+      </w:rPr>
+    </w:lvl>
+    <w:lvl w:ilvl="6" w:tplc="10090001" w:tentative="1">
+      <w:start w:val="1"/>
+      <w:numFmt w:val="bullet"/>
+      <w:lvlText w:val=""/>
+      <w:lvlJc w:val="left"/>
+      <w:pPr>
+        <w:ind w:left="4680" w:hanging="360"/>
+      </w:pPr>
+      <w:rPr>
+        <w:rFonts w:ascii="Symbol" w:hAnsi="Symbol" w:hint="default"/>
+      </w:rPr>
+    </w:lvl>
+    <w:lvl w:ilvl="7" w:tplc="10090003" w:tentative="1">
+      <w:start w:val="1"/>
+      <w:numFmt w:val="bullet"/>
+      <w:lvlText w:val="o"/>
+      <w:lvlJc w:val="left"/>
+      <w:pPr>
+        <w:ind w:left="5400" w:hanging="360"/>
+      </w:pPr>
+      <w:rPr>
+        <w:rFonts w:ascii="Courier New" w:hAnsi="Courier New" w:cs="Courier New" w:hint="default"/>
+      </w:rPr>
+    </w:lvl>
+    <w:lvl w:ilvl="8" w:tplc="10090005" w:tentative="1">
+      <w:start w:val="1"/>
+      <w:numFmt w:val="bullet"/>
+      <w:lvlText w:val=""/>
+      <w:lvlJc w:val="left"/>
+      <w:pPr>
+        <w:ind w:left="6120" w:hanging="360"/>
+      </w:pPr>
+      <w:rPr>
+        <w:rFonts w:ascii="Wingdings" w:hAnsi="Wingdings" w:hint="default"/>
+      </w:rPr>
+    </w:lvl>
+  </w:abstractNum>
+  <w:abstractNum w:abstractNumId="18" w15:restartNumberingAfterBreak="0">
+    <w:nsid w:val="754662C5"/>
+    <w:multiLevelType w:val="hybridMultilevel"/>
+    <w:tmpl w:val="F2AA2362"/>
+    <w:lvl w:ilvl="0" w:tplc="10090001">
+      <w:start w:val="1"/>
+      <w:numFmt w:val="bullet"/>
+      <w:lvlText w:val=""/>
+      <w:lvlJc w:val="left"/>
+      <w:pPr>
+        <w:ind w:left="360" w:hanging="360"/>
+      </w:pPr>
+      <w:rPr>
+        <w:rFonts w:ascii="Symbol" w:hAnsi="Symbol" w:hint="default"/>
+      </w:rPr>
+    </w:lvl>
+    <w:lvl w:ilvl="1" w:tplc="10090003" w:tentative="1">
+      <w:start w:val="1"/>
+      <w:numFmt w:val="bullet"/>
+      <w:lvlText w:val="o"/>
+      <w:lvlJc w:val="left"/>
+      <w:pPr>
+        <w:ind w:left="1080" w:hanging="360"/>
+      </w:pPr>
+      <w:rPr>
+        <w:rFonts w:ascii="Courier New" w:hAnsi="Courier New" w:cs="Courier New" w:hint="default"/>
+      </w:rPr>
+    </w:lvl>
+    <w:lvl w:ilvl="2" w:tplc="10090005" w:tentative="1">
+      <w:start w:val="1"/>
+      <w:numFmt w:val="bullet"/>
+      <w:lvlText w:val=""/>
+      <w:lvlJc w:val="left"/>
+      <w:pPr>
+        <w:ind w:left="1800" w:hanging="360"/>
+      </w:pPr>
+      <w:rPr>
+        <w:rFonts w:ascii="Wingdings" w:hAnsi="Wingdings" w:hint="default"/>
+      </w:rPr>
+    </w:lvl>
+    <w:lvl w:ilvl="3" w:tplc="10090001" w:tentative="1">
+      <w:start w:val="1"/>
+      <w:numFmt w:val="bullet"/>
+      <w:lvlText w:val=""/>
+      <w:lvlJc w:val="left"/>
+      <w:pPr>
+        <w:ind w:left="2520" w:hanging="360"/>
+      </w:pPr>
+      <w:rPr>
+        <w:rFonts w:ascii="Symbol" w:hAnsi="Symbol" w:hint="default"/>
+      </w:rPr>
+    </w:lvl>
+    <w:lvl w:ilvl="4" w:tplc="10090003" w:tentative="1">
+      <w:start w:val="1"/>
+      <w:numFmt w:val="bullet"/>
+      <w:lvlText w:val="o"/>
+      <w:lvlJc w:val="left"/>
+      <w:pPr>
+        <w:ind w:left="3240" w:hanging="360"/>
+      </w:pPr>
+      <w:rPr>
+        <w:rFonts w:ascii="Courier New" w:hAnsi="Courier New" w:cs="Courier New" w:hint="default"/>
+      </w:rPr>
+    </w:lvl>
+    <w:lvl w:ilvl="5" w:tplc="10090005" w:tentative="1">
+      <w:start w:val="1"/>
+      <w:numFmt w:val="bullet"/>
+      <w:lvlText w:val=""/>
+      <w:lvlJc w:val="left"/>
+      <w:pPr>
+        <w:ind w:left="3960" w:hanging="360"/>
+      </w:pPr>
+      <w:rPr>
+        <w:rFonts w:ascii="Wingdings" w:hAnsi="Wingdings" w:hint="default"/>
+      </w:rPr>
+    </w:lvl>
+    <w:lvl w:ilvl="6" w:tplc="10090001" w:tentative="1">
+      <w:start w:val="1"/>
+      <w:numFmt w:val="bullet"/>
+      <w:lvlText w:val=""/>
+      <w:lvlJc w:val="left"/>
+      <w:pPr>
+        <w:ind w:left="4680" w:hanging="360"/>
+      </w:pPr>
+      <w:rPr>
+        <w:rFonts w:ascii="Symbol" w:hAnsi="Symbol" w:hint="default"/>
+      </w:rPr>
+    </w:lvl>
+    <w:lvl w:ilvl="7" w:tplc="10090003" w:tentative="1">
+      <w:start w:val="1"/>
+      <w:numFmt w:val="bullet"/>
+      <w:lvlText w:val="o"/>
+      <w:lvlJc w:val="left"/>
+      <w:pPr>
+        <w:ind w:left="5400" w:hanging="360"/>
+      </w:pPr>
+      <w:rPr>
+        <w:rFonts w:ascii="Courier New" w:hAnsi="Courier New" w:cs="Courier New" w:hint="default"/>
+      </w:rPr>
+    </w:lvl>
+    <w:lvl w:ilvl="8" w:tplc="10090005" w:tentative="1">
+      <w:start w:val="1"/>
+      <w:numFmt w:val="bullet"/>
+      <w:lvlText w:val=""/>
+      <w:lvlJc w:val="left"/>
+      <w:pPr>
+        <w:ind w:left="6120" w:hanging="360"/>
+      </w:pPr>
+      <w:rPr>
+        <w:rFonts w:ascii="Wingdings" w:hAnsi="Wingdings" w:hint="default"/>
+      </w:rPr>
+    </w:lvl>
+  </w:abstractNum>
+  <w:abstractNum w:abstractNumId="19" w15:restartNumberingAfterBreak="0">
     <w:nsid w:val="77A957E4"/>
     <w:multiLevelType w:val="hybridMultilevel"/>
-    <w:tmpl w:val="354E6522"/>
+    <w:tmpl w:val="2628378A"/>
     <w:lvl w:ilvl="0" w:tplc="10090001">
       <w:start w:val="1"/>
       <w:numFmt w:val="bullet"/>
@@ -4732,7 +5022,7 @@
       </w:rPr>
     </w:lvl>
   </w:abstractNum>
-  <w:abstractNum w:abstractNumId="18" w15:restartNumberingAfterBreak="0">
+  <w:abstractNum w:abstractNumId="20" w15:restartNumberingAfterBreak="0">
     <w:nsid w:val="78EB313C"/>
     <w:multiLevelType w:val="hybridMultilevel"/>
     <w:tmpl w:val="05944596"/>
@@ -4845,7 +5135,7 @@
       </w:rPr>
     </w:lvl>
   </w:abstractNum>
-  <w:abstractNum w:abstractNumId="19" w15:restartNumberingAfterBreak="0">
+  <w:abstractNum w:abstractNumId="21" w15:restartNumberingAfterBreak="0">
     <w:nsid w:val="7A903674"/>
     <w:multiLevelType w:val="hybridMultilevel"/>
     <w:tmpl w:val="A0A0ADE0"/>
@@ -4983,7 +5273,7 @@
     <w:abstractNumId w:val="16"/>
   </w:num>
   <w:num w:numId="9">
-    <w:abstractNumId w:val="18"/>
+    <w:abstractNumId w:val="20"/>
   </w:num>
   <w:num w:numId="10">
     <w:abstractNumId w:val="13"/>
@@ -5007,7 +5297,7 @@
     <w:abstractNumId w:val="5"/>
   </w:num>
   <w:num w:numId="17">
-    <w:abstractNumId w:val="19"/>
+    <w:abstractNumId w:val="21"/>
   </w:num>
   <w:num w:numId="18">
     <w:abstractNumId w:val="3"/>
@@ -5016,7 +5306,16 @@
     <w:abstractNumId w:val="10"/>
   </w:num>
   <w:num w:numId="20">
+    <w:abstractNumId w:val="19"/>
+  </w:num>
+  <w:num w:numId="21">
+    <w:abstractNumId w:val="0"/>
+  </w:num>
+  <w:num w:numId="22">
     <w:abstractNumId w:val="17"/>
+  </w:num>
+  <w:num w:numId="23">
+    <w:abstractNumId w:val="18"/>
   </w:num>
 </w:numbering>
 </file>
@@ -5038,7 +5337,7 @@
       </w:pPr>
     </w:pPrDefault>
   </w:docDefaults>
-  <w:latentStyles w:defLockedState="0" w:defUIPriority="99" w:defSemiHidden="0" w:defUnhideWhenUsed="0" w:defQFormat="0" w:count="375">
+  <w:latentStyles w:defLockedState="0" w:defUIPriority="99" w:defSemiHidden="0" w:defUnhideWhenUsed="0" w:defQFormat="0" w:count="376">
     <w:lsdException w:name="Normal" w:uiPriority="0" w:qFormat="1"/>
     <w:lsdException w:name="heading 1" w:uiPriority="9" w:qFormat="1"/>
     <w:lsdException w:name="heading 2" w:semiHidden="1" w:uiPriority="9" w:unhideWhenUsed="1" w:qFormat="1"/>
@@ -5144,7 +5443,6 @@
     <w:lsdException w:name="HTML Sample" w:semiHidden="1" w:unhideWhenUsed="1"/>
     <w:lsdException w:name="HTML Typewriter" w:semiHidden="1" w:unhideWhenUsed="1"/>
     <w:lsdException w:name="HTML Variable" w:semiHidden="1" w:unhideWhenUsed="1"/>
-    <w:lsdException w:name="Normal Table" w:semiHidden="1" w:unhideWhenUsed="1"/>
     <w:lsdException w:name="annotation subject" w:semiHidden="1" w:unhideWhenUsed="1"/>
     <w:lsdException w:name="No List" w:semiHidden="1" w:unhideWhenUsed="1"/>
     <w:lsdException w:name="Outline List 1" w:semiHidden="1" w:unhideWhenUsed="1"/>
@@ -5191,10 +5489,8 @@
     <w:lsdException w:name="Table Subtle 2" w:semiHidden="1" w:unhideWhenUsed="1"/>
     <w:lsdException w:name="Table Web 1" w:semiHidden="1" w:unhideWhenUsed="1"/>
     <w:lsdException w:name="Table Web 2" w:semiHidden="1" w:unhideWhenUsed="1"/>
-    <w:lsdException w:name="Table Web 3" w:semiHidden="1" w:unhideWhenUsed="1"/>
     <w:lsdException w:name="Balloon Text" w:semiHidden="1" w:unhideWhenUsed="1"/>
     <w:lsdException w:name="Table Grid" w:uiPriority="39"/>
-    <w:lsdException w:name="Table Theme" w:semiHidden="1" w:unhideWhenUsed="1"/>
     <w:lsdException w:name="Placeholder Text" w:semiHidden="1"/>
     <w:lsdException w:name="No Spacing" w:uiPriority="1" w:qFormat="1"/>
     <w:lsdException w:name="Light Shading" w:uiPriority="60"/>
@@ -5414,6 +5710,7 @@
     <w:lsdException w:name="Smart Hyperlink" w:semiHidden="1" w:unhideWhenUsed="1"/>
     <w:lsdException w:name="Hashtag" w:semiHidden="1" w:unhideWhenUsed="1"/>
     <w:lsdException w:name="Unresolved Mention" w:semiHidden="1" w:unhideWhenUsed="1"/>
+    <w:lsdException w:name="Smart Link" w:semiHidden="1" w:unhideWhenUsed="1"/>
   </w:latentStyles>
   <w:style w:type="paragraph" w:default="1" w:styleId="Normal">
     <w:name w:val="Normal"/>
@@ -5866,6 +6163,18 @@
       <w:szCs w:val="20"/>
     </w:rPr>
   </w:style>
+  <w:style w:type="character" w:styleId="FollowedHyperlink">
+    <w:name w:val="FollowedHyperlink"/>
+    <w:basedOn w:val="DefaultParagraphFont"/>
+    <w:uiPriority w:val="99"/>
+    <w:semiHidden/>
+    <w:unhideWhenUsed/>
+    <w:rsid w:val="00096AC5"/>
+    <w:rPr>
+      <w:color w:val="F38B53" w:themeColor="followedHyperlink"/>
+      <w:u w:val="single"/>
+    </w:rPr>
+  </w:style>
 </w:styles>
 </file>
 

</xml_diff>